<commit_message>
updated SRSv1.1 -minor changes
</commit_message>
<xml_diff>
--- a/documents/SRSv1.1_LeafDiskAnalyzer.docx
+++ b/documents/SRSv1.1_LeafDiskAnalyzer.docx
@@ -824,6 +824,8 @@
       <w:r>
         <w:fldChar w:fldCharType="separate"/>
       </w:r>
+      <w:bookmarkStart w:id="2" w:name="_GoBack"/>
+      <w:bookmarkEnd w:id="2"/>
       <w:r>
         <w:rPr>
           <w:rFonts w:cs="Times"/>
@@ -838,7 +840,7 @@
         <w:fldChar w:fldCharType="begin"/>
       </w:r>
       <w:r>
-        <w:instrText xml:space="preserve"> PAGEREF _Toc798092 \h </w:instrText>
+        <w:instrText xml:space="preserve"> PAGEREF _Toc965518 \h </w:instrText>
       </w:r>
       <w:r>
         <w:fldChar w:fldCharType="separate"/>
@@ -878,7 +880,7 @@
         <w:fldChar w:fldCharType="begin"/>
       </w:r>
       <w:r>
-        <w:instrText xml:space="preserve"> PAGEREF _Toc798093 \h </w:instrText>
+        <w:instrText xml:space="preserve"> PAGEREF _Toc965519 \h </w:instrText>
       </w:r>
       <w:r>
         <w:fldChar w:fldCharType="separate"/>
@@ -918,7 +920,7 @@
         <w:fldChar w:fldCharType="begin"/>
       </w:r>
       <w:r>
-        <w:instrText xml:space="preserve"> PAGEREF _Toc798094 \h </w:instrText>
+        <w:instrText xml:space="preserve"> PAGEREF _Toc965520 \h </w:instrText>
       </w:r>
       <w:r>
         <w:fldChar w:fldCharType="separate"/>
@@ -958,7 +960,7 @@
         <w:fldChar w:fldCharType="begin"/>
       </w:r>
       <w:r>
-        <w:instrText xml:space="preserve"> PAGEREF _Toc798095 \h </w:instrText>
+        <w:instrText xml:space="preserve"> PAGEREF _Toc965521 \h </w:instrText>
       </w:r>
       <w:r>
         <w:fldChar w:fldCharType="separate"/>
@@ -989,7 +991,7 @@
           <w:rFonts w:cs="Times"/>
           <w:color w:val="000000"/>
         </w:rPr>
-        <w:t>1.4 References</w:t>
+        <w:t>1.4 Overview</w:t>
       </w:r>
       <w:r>
         <w:tab/>
@@ -998,47 +1000,7 @@
         <w:fldChar w:fldCharType="begin"/>
       </w:r>
       <w:r>
-        <w:instrText xml:space="preserve"> PAGEREF _Toc798096 \h </w:instrText>
-      </w:r>
-      <w:r>
-        <w:fldChar w:fldCharType="separate"/>
-      </w:r>
-      <w:r>
-        <w:t>1</w:t>
-      </w:r>
-      <w:r>
-        <w:fldChar w:fldCharType="end"/>
-      </w:r>
-    </w:p>
-    <w:p>
-      <w:pPr>
-        <w:pStyle w:val="TOC2"/>
-        <w:tabs>
-          <w:tab w:val="right" w:leader="dot" w:pos="9350"/>
-        </w:tabs>
-        <w:rPr>
-          <w:rFonts w:asciiTheme="minorHAnsi" w:eastAsiaTheme="minorEastAsia" w:hAnsiTheme="minorHAnsi" w:cstheme="minorBidi"/>
-          <w:smallCaps w:val="0"/>
-          <w:sz w:val="22"/>
-          <w:szCs w:val="22"/>
-          <w:lang w:val="en-US"/>
-        </w:rPr>
-      </w:pPr>
-      <w:r>
-        <w:rPr>
-          <w:rFonts w:cs="Times"/>
-          <w:color w:val="000000"/>
-        </w:rPr>
-        <w:t>1.5 Overview</w:t>
-      </w:r>
-      <w:r>
-        <w:tab/>
-      </w:r>
-      <w:r>
-        <w:fldChar w:fldCharType="begin"/>
-      </w:r>
-      <w:r>
-        <w:instrText xml:space="preserve"> PAGEREF _Toc798097 \h </w:instrText>
+        <w:instrText xml:space="preserve"> PAGEREF _Toc965522 \h </w:instrText>
       </w:r>
       <w:r>
         <w:fldChar w:fldCharType="separate"/>
@@ -1079,7 +1041,7 @@
         <w:fldChar w:fldCharType="begin"/>
       </w:r>
       <w:r>
-        <w:instrText xml:space="preserve"> PAGEREF _Toc798098 \h </w:instrText>
+        <w:instrText xml:space="preserve"> PAGEREF _Toc965523 \h </w:instrText>
       </w:r>
       <w:r>
         <w:fldChar w:fldCharType="separate"/>
@@ -1119,7 +1081,7 @@
         <w:fldChar w:fldCharType="begin"/>
       </w:r>
       <w:r>
-        <w:instrText xml:space="preserve"> PAGEREF _Toc798099 \h </w:instrText>
+        <w:instrText xml:space="preserve"> PAGEREF _Toc965524 \h </w:instrText>
       </w:r>
       <w:r>
         <w:fldChar w:fldCharType="separate"/>
@@ -1159,7 +1121,7 @@
         <w:fldChar w:fldCharType="begin"/>
       </w:r>
       <w:r>
-        <w:instrText xml:space="preserve"> PAGEREF _Toc798100 \h </w:instrText>
+        <w:instrText xml:space="preserve"> PAGEREF _Toc965525 \h </w:instrText>
       </w:r>
       <w:r>
         <w:fldChar w:fldCharType="separate"/>
@@ -1199,7 +1161,7 @@
         <w:fldChar w:fldCharType="begin"/>
       </w:r>
       <w:r>
-        <w:instrText xml:space="preserve"> PAGEREF _Toc798101 \h </w:instrText>
+        <w:instrText xml:space="preserve"> PAGEREF _Toc965526 \h </w:instrText>
       </w:r>
       <w:r>
         <w:fldChar w:fldCharType="separate"/>
@@ -1239,7 +1201,7 @@
         <w:fldChar w:fldCharType="begin"/>
       </w:r>
       <w:r>
-        <w:instrText xml:space="preserve"> PAGEREF _Toc798102 \h </w:instrText>
+        <w:instrText xml:space="preserve"> PAGEREF _Toc965527 \h </w:instrText>
       </w:r>
       <w:r>
         <w:fldChar w:fldCharType="separate"/>
@@ -1279,7 +1241,7 @@
         <w:fldChar w:fldCharType="begin"/>
       </w:r>
       <w:r>
-        <w:instrText xml:space="preserve"> PAGEREF _Toc798103 \h </w:instrText>
+        <w:instrText xml:space="preserve"> PAGEREF _Toc965528 \h </w:instrText>
       </w:r>
       <w:r>
         <w:fldChar w:fldCharType="separate"/>
@@ -1320,7 +1282,7 @@
         <w:fldChar w:fldCharType="begin"/>
       </w:r>
       <w:r>
-        <w:instrText xml:space="preserve"> PAGEREF _Toc798104 \h </w:instrText>
+        <w:instrText xml:space="preserve"> PAGEREF _Toc965529 \h </w:instrText>
       </w:r>
       <w:r>
         <w:fldChar w:fldCharType="separate"/>
@@ -1360,7 +1322,7 @@
         <w:fldChar w:fldCharType="begin"/>
       </w:r>
       <w:r>
-        <w:instrText xml:space="preserve"> PAGEREF _Toc798105 \h </w:instrText>
+        <w:instrText xml:space="preserve"> PAGEREF _Toc965530 \h </w:instrText>
       </w:r>
       <w:r>
         <w:fldChar w:fldCharType="separate"/>
@@ -1400,7 +1362,7 @@
         <w:fldChar w:fldCharType="begin"/>
       </w:r>
       <w:r>
-        <w:instrText xml:space="preserve"> PAGEREF _Toc798106 \h </w:instrText>
+        <w:instrText xml:space="preserve"> PAGEREF _Toc965531 \h </w:instrText>
       </w:r>
       <w:r>
         <w:fldChar w:fldCharType="separate"/>
@@ -1431,7 +1393,7 @@
           <w:rFonts w:cs="Times"/>
           <w:color w:val="000000"/>
         </w:rPr>
-        <w:t>FR.2 The software shall allow the user to specify the trays number(s) they want to use.</w:t>
+        <w:t>FR.2 The software must allow the user to specify the trays number(s) they want to use.</w:t>
       </w:r>
       <w:r>
         <w:tab/>
@@ -1440,7 +1402,7 @@
         <w:fldChar w:fldCharType="begin"/>
       </w:r>
       <w:r>
-        <w:instrText xml:space="preserve"> PAGEREF _Toc798107 \h </w:instrText>
+        <w:instrText xml:space="preserve"> PAGEREF _Toc965532 \h </w:instrText>
       </w:r>
       <w:r>
         <w:fldChar w:fldCharType="separate"/>
@@ -1480,7 +1442,7 @@
         <w:fldChar w:fldCharType="begin"/>
       </w:r>
       <w:r>
-        <w:instrText xml:space="preserve"> PAGEREF _Toc798108 \h </w:instrText>
+        <w:instrText xml:space="preserve"> PAGEREF _Toc965533 \h </w:instrText>
       </w:r>
       <w:r>
         <w:fldChar w:fldCharType="separate"/>
@@ -1520,7 +1482,7 @@
         <w:fldChar w:fldCharType="begin"/>
       </w:r>
       <w:r>
-        <w:instrText xml:space="preserve"> PAGEREF _Toc798109 \h </w:instrText>
+        <w:instrText xml:space="preserve"> PAGEREF _Toc965534 \h </w:instrText>
       </w:r>
       <w:r>
         <w:fldChar w:fldCharType="separate"/>
@@ -1560,7 +1522,7 @@
         <w:fldChar w:fldCharType="begin"/>
       </w:r>
       <w:r>
-        <w:instrText xml:space="preserve"> PAGEREF _Toc798110 \h </w:instrText>
+        <w:instrText xml:space="preserve"> PAGEREF _Toc965535 \h </w:instrText>
       </w:r>
       <w:r>
         <w:fldChar w:fldCharType="separate"/>
@@ -1600,7 +1562,7 @@
         <w:fldChar w:fldCharType="begin"/>
       </w:r>
       <w:r>
-        <w:instrText xml:space="preserve"> PAGEREF _Toc798111 \h </w:instrText>
+        <w:instrText xml:space="preserve"> PAGEREF _Toc965536 \h </w:instrText>
       </w:r>
       <w:r>
         <w:fldChar w:fldCharType="separate"/>
@@ -1640,7 +1602,7 @@
         <w:fldChar w:fldCharType="begin"/>
       </w:r>
       <w:r>
-        <w:instrText xml:space="preserve"> PAGEREF _Toc798112 \h </w:instrText>
+        <w:instrText xml:space="preserve"> PAGEREF _Toc965537 \h </w:instrText>
       </w:r>
       <w:r>
         <w:fldChar w:fldCharType="separate"/>
@@ -1671,7 +1633,7 @@
           <w:rFonts w:cs="Times"/>
           <w:color w:val="000000"/>
         </w:rPr>
-        <w:t>NFR.2  Growth rates for the mildew shall be determined with no less than a 98% accuracy rate</w:t>
+        <w:t>NFR.2 Growth rates for the mildew shall be determined with no less than a 90% accuracy rate</w:t>
       </w:r>
       <w:r>
         <w:tab/>
@@ -1680,7 +1642,7 @@
         <w:fldChar w:fldCharType="begin"/>
       </w:r>
       <w:r>
-        <w:instrText xml:space="preserve"> PAGEREF _Toc798113 \h </w:instrText>
+        <w:instrText xml:space="preserve"> PAGEREF _Toc965538 \h </w:instrText>
       </w:r>
       <w:r>
         <w:fldChar w:fldCharType="separate"/>
@@ -1711,7 +1673,7 @@
           <w:rFonts w:cs="Times"/>
           <w:color w:val="000000"/>
         </w:rPr>
-        <w:t>NFR.3 Up to 8 photos may be uploaded simultaneously.</w:t>
+        <w:t>NFR.3 Up to eight photos may be uploaded simultaneously.</w:t>
       </w:r>
       <w:r>
         <w:tab/>
@@ -1720,7 +1682,7 @@
         <w:fldChar w:fldCharType="begin"/>
       </w:r>
       <w:r>
-        <w:instrText xml:space="preserve"> PAGEREF _Toc798114 \h </w:instrText>
+        <w:instrText xml:space="preserve"> PAGEREF _Toc965539 \h </w:instrText>
       </w:r>
       <w:r>
         <w:fldChar w:fldCharType="separate"/>
@@ -1760,7 +1722,7 @@
         <w:fldChar w:fldCharType="begin"/>
       </w:r>
       <w:r>
-        <w:instrText xml:space="preserve"> PAGEREF _Toc798115 \h </w:instrText>
+        <w:instrText xml:space="preserve"> PAGEREF _Toc965540 \h </w:instrText>
       </w:r>
       <w:r>
         <w:fldChar w:fldCharType="separate"/>
@@ -1800,7 +1762,7 @@
         <w:fldChar w:fldCharType="begin"/>
       </w:r>
       <w:r>
-        <w:instrText xml:space="preserve"> PAGEREF _Toc798116 \h </w:instrText>
+        <w:instrText xml:space="preserve"> PAGEREF _Toc965541 \h </w:instrText>
       </w:r>
       <w:r>
         <w:fldChar w:fldCharType="separate"/>
@@ -1840,7 +1802,7 @@
         <w:fldChar w:fldCharType="begin"/>
       </w:r>
       <w:r>
-        <w:instrText xml:space="preserve"> PAGEREF _Toc798117 \h </w:instrText>
+        <w:instrText xml:space="preserve"> PAGEREF _Toc965542 \h </w:instrText>
       </w:r>
       <w:r>
         <w:fldChar w:fldCharType="separate"/>
@@ -1880,7 +1842,7 @@
         <w:fldChar w:fldCharType="begin"/>
       </w:r>
       <w:r>
-        <w:instrText xml:space="preserve"> PAGEREF _Toc798118 \h </w:instrText>
+        <w:instrText xml:space="preserve"> PAGEREF _Toc965543 \h </w:instrText>
       </w:r>
       <w:r>
         <w:fldChar w:fldCharType="separate"/>
@@ -1920,7 +1882,7 @@
         <w:fldChar w:fldCharType="begin"/>
       </w:r>
       <w:r>
-        <w:instrText xml:space="preserve"> PAGEREF _Toc798119 \h </w:instrText>
+        <w:instrText xml:space="preserve"> PAGEREF _Toc965544 \h </w:instrText>
       </w:r>
       <w:r>
         <w:fldChar w:fldCharType="separate"/>
@@ -1960,7 +1922,7 @@
         <w:fldChar w:fldCharType="begin"/>
       </w:r>
       <w:r>
-        <w:instrText xml:space="preserve"> PAGEREF _Toc798120 \h </w:instrText>
+        <w:instrText xml:space="preserve"> PAGEREF _Toc965545 \h </w:instrText>
       </w:r>
       <w:r>
         <w:fldChar w:fldCharType="separate"/>
@@ -2000,7 +1962,7 @@
         <w:fldChar w:fldCharType="begin"/>
       </w:r>
       <w:r>
-        <w:instrText xml:space="preserve"> PAGEREF _Toc798121 \h </w:instrText>
+        <w:instrText xml:space="preserve"> PAGEREF _Toc965546 \h </w:instrText>
       </w:r>
       <w:r>
         <w:fldChar w:fldCharType="separate"/>
@@ -2040,7 +2002,7 @@
         <w:fldChar w:fldCharType="begin"/>
       </w:r>
       <w:r>
-        <w:instrText xml:space="preserve"> PAGEREF _Toc798122 \h </w:instrText>
+        <w:instrText xml:space="preserve"> PAGEREF _Toc965547 \h </w:instrText>
       </w:r>
       <w:r>
         <w:fldChar w:fldCharType="separate"/>
@@ -2071,7 +2033,7 @@
           <w:rFonts w:cs="Times"/>
           <w:color w:val="000000"/>
         </w:rPr>
-        <w:t>EIR.3 The GUI must have a drop down calendar for date picking.</w:t>
+        <w:t>EIR.3 The GUI must have a drop down calendar for picking the date.</w:t>
       </w:r>
       <w:r>
         <w:tab/>
@@ -2080,7 +2042,7 @@
         <w:fldChar w:fldCharType="begin"/>
       </w:r>
       <w:r>
-        <w:instrText xml:space="preserve"> PAGEREF _Toc798123 \h </w:instrText>
+        <w:instrText xml:space="preserve"> PAGEREF _Toc965548 \h </w:instrText>
       </w:r>
       <w:r>
         <w:fldChar w:fldCharType="separate"/>
@@ -2120,7 +2082,7 @@
         <w:fldChar w:fldCharType="begin"/>
       </w:r>
       <w:r>
-        <w:instrText xml:space="preserve"> PAGEREF _Toc798124 \h </w:instrText>
+        <w:instrText xml:space="preserve"> PAGEREF _Toc965549 \h </w:instrText>
       </w:r>
       <w:r>
         <w:fldChar w:fldCharType="separate"/>
@@ -2160,7 +2122,7 @@
         <w:fldChar w:fldCharType="begin"/>
       </w:r>
       <w:r>
-        <w:instrText xml:space="preserve"> PAGEREF _Toc798125 \h </w:instrText>
+        <w:instrText xml:space="preserve"> PAGEREF _Toc965550 \h </w:instrText>
       </w:r>
       <w:r>
         <w:fldChar w:fldCharType="separate"/>
@@ -2191,7 +2153,7 @@
           <w:rFonts w:cs="Times"/>
           <w:color w:val="000000"/>
         </w:rPr>
-        <w:t>EIR.6 The GUI must disable all buttons once the upload button is clicked</w:t>
+        <w:t>EIR.6 The GUI must disable all fields once the upload button is clicked</w:t>
       </w:r>
       <w:r>
         <w:tab/>
@@ -2200,168 +2162,7 @@
         <w:fldChar w:fldCharType="begin"/>
       </w:r>
       <w:r>
-        <w:instrText xml:space="preserve"> PAGEREF _Toc798126 \h </w:instrText>
-      </w:r>
-      <w:r>
-        <w:fldChar w:fldCharType="separate"/>
-      </w:r>
-      <w:r>
-        <w:t>7</w:t>
-      </w:r>
-      <w:r>
-        <w:fldChar w:fldCharType="end"/>
-      </w:r>
-    </w:p>
-    <w:p>
-      <w:pPr>
-        <w:pStyle w:val="TOC3"/>
-        <w:tabs>
-          <w:tab w:val="right" w:leader="dot" w:pos="9350"/>
-        </w:tabs>
-        <w:rPr>
-          <w:rFonts w:asciiTheme="minorHAnsi" w:eastAsiaTheme="minorEastAsia" w:hAnsiTheme="minorHAnsi" w:cstheme="minorBidi"/>
-          <w:i w:val="0"/>
-          <w:sz w:val="22"/>
-          <w:szCs w:val="22"/>
-          <w:lang w:val="en-US"/>
-        </w:rPr>
-      </w:pPr>
-      <w:r>
-        <w:rPr>
-          <w:rFonts w:cs="Times"/>
-          <w:color w:val="000000"/>
-        </w:rPr>
-        <w:t>3.4.2 Hardware Interfaces</w:t>
-      </w:r>
-      <w:r>
-        <w:tab/>
-      </w:r>
-      <w:r>
-        <w:fldChar w:fldCharType="begin"/>
-      </w:r>
-      <w:r>
-        <w:instrText xml:space="preserve"> PAGEREF _Toc798127 \h </w:instrText>
-      </w:r>
-      <w:r>
-        <w:fldChar w:fldCharType="separate"/>
-      </w:r>
-      <w:r>
-        <w:t>7</w:t>
-      </w:r>
-      <w:r>
-        <w:fldChar w:fldCharType="end"/>
-      </w:r>
-    </w:p>
-    <w:p>
-      <w:pPr>
-        <w:pStyle w:val="TOC2"/>
-        <w:tabs>
-          <w:tab w:val="right" w:leader="dot" w:pos="9350"/>
-        </w:tabs>
-        <w:rPr>
-          <w:rFonts w:asciiTheme="minorHAnsi" w:eastAsiaTheme="minorEastAsia" w:hAnsiTheme="minorHAnsi" w:cstheme="minorBidi"/>
-          <w:smallCaps w:val="0"/>
-          <w:sz w:val="22"/>
-          <w:szCs w:val="22"/>
-          <w:lang w:val="en-US"/>
-        </w:rPr>
-      </w:pPr>
-      <w:r>
-        <w:rPr>
-          <w:rFonts w:cs="Times"/>
-          <w:color w:val="000000"/>
-        </w:rPr>
-        <w:t>3.5 Logical Database Requirements</w:t>
-      </w:r>
-      <w:r>
-        <w:tab/>
-      </w:r>
-      <w:r>
-        <w:fldChar w:fldCharType="begin"/>
-      </w:r>
-      <w:r>
-        <w:instrText xml:space="preserve"> PAGEREF _Toc798128 \h </w:instrText>
-      </w:r>
-      <w:r>
-        <w:fldChar w:fldCharType="separate"/>
-      </w:r>
-      <w:r>
-        <w:t>7</w:t>
-      </w:r>
-      <w:r>
-        <w:fldChar w:fldCharType="end"/>
-      </w:r>
-    </w:p>
-    <w:p>
-      <w:pPr>
-        <w:pStyle w:val="TOC3"/>
-        <w:tabs>
-          <w:tab w:val="right" w:leader="dot" w:pos="9350"/>
-        </w:tabs>
-        <w:rPr>
-          <w:rFonts w:asciiTheme="minorHAnsi" w:eastAsiaTheme="minorEastAsia" w:hAnsiTheme="minorHAnsi" w:cstheme="minorBidi"/>
-          <w:i w:val="0"/>
-          <w:sz w:val="22"/>
-          <w:szCs w:val="22"/>
-          <w:lang w:val="en-US"/>
-        </w:rPr>
-      </w:pPr>
-      <w:r>
-        <w:rPr>
-          <w:rFonts w:cs="Times"/>
-          <w:bCs/>
-          <w:color w:val="000000"/>
-        </w:rPr>
-        <w:t>None</w:t>
-      </w:r>
-      <w:r>
-        <w:tab/>
-      </w:r>
-      <w:r>
-        <w:fldChar w:fldCharType="begin"/>
-      </w:r>
-      <w:r>
-        <w:instrText xml:space="preserve"> PAGEREF _Toc798129 \h </w:instrText>
-      </w:r>
-      <w:r>
-        <w:fldChar w:fldCharType="separate"/>
-      </w:r>
-      <w:r>
-        <w:t>7</w:t>
-      </w:r>
-      <w:r>
-        <w:fldChar w:fldCharType="end"/>
-      </w:r>
-    </w:p>
-    <w:p>
-      <w:pPr>
-        <w:pStyle w:val="TOC2"/>
-        <w:tabs>
-          <w:tab w:val="right" w:leader="dot" w:pos="9350"/>
-        </w:tabs>
-        <w:rPr>
-          <w:rFonts w:asciiTheme="minorHAnsi" w:eastAsiaTheme="minorEastAsia" w:hAnsiTheme="minorHAnsi" w:cstheme="minorBidi"/>
-          <w:smallCaps w:val="0"/>
-          <w:sz w:val="22"/>
-          <w:szCs w:val="22"/>
-          <w:lang w:val="en-US"/>
-        </w:rPr>
-      </w:pPr>
-      <w:r>
-        <w:rPr>
-          <w:rFonts w:cs="Times"/>
-          <w:color w:val="000000"/>
-        </w:rPr>
-        <w:t>3.6 Other Requirements</w:t>
-      </w:r>
-      <w:r>
-        <w:tab/>
-      </w:r>
-      <w:r>
-        <w:fldChar w:fldCharType="begin"/>
-      </w:r>
-      <w:r>
-        <w:instrText xml:space="preserve"> PAGEREF _Toc798130 \h </w:instrText>
+        <w:instrText xml:space="preserve"> PAGEREF _Toc965551 \h </w:instrText>
       </w:r>
       <w:r>
         <w:fldChar w:fldCharType="separate"/>
@@ -2402,7 +2203,7 @@
         <w:fldChar w:fldCharType="begin"/>
       </w:r>
       <w:r>
-        <w:instrText xml:space="preserve"> PAGEREF _Toc798131 \h </w:instrText>
+        <w:instrText xml:space="preserve"> PAGEREF _Toc965552 \h </w:instrText>
       </w:r>
       <w:r>
         <w:fldChar w:fldCharType="separate"/>
@@ -2442,54 +2243,13 @@
         <w:fldChar w:fldCharType="begin"/>
       </w:r>
       <w:r>
-        <w:instrText xml:space="preserve"> PAGEREF _Toc798132 \h </w:instrText>
+        <w:instrText xml:space="preserve"> PAGEREF _Toc965553 \h </w:instrText>
       </w:r>
       <w:r>
         <w:fldChar w:fldCharType="separate"/>
       </w:r>
       <w:r>
         <w:t>7</w:t>
-      </w:r>
-      <w:r>
-        <w:fldChar w:fldCharType="end"/>
-      </w:r>
-    </w:p>
-    <w:p>
-      <w:pPr>
-        <w:pStyle w:val="TOC1"/>
-        <w:tabs>
-          <w:tab w:val="right" w:leader="dot" w:pos="9350"/>
-        </w:tabs>
-        <w:rPr>
-          <w:rFonts w:asciiTheme="minorHAnsi" w:eastAsiaTheme="minorEastAsia" w:hAnsiTheme="minorHAnsi" w:cstheme="minorBidi"/>
-          <w:b w:val="0"/>
-          <w:caps w:val="0"/>
-          <w:sz w:val="22"/>
-          <w:szCs w:val="22"/>
-          <w:lang w:val="en-US"/>
-        </w:rPr>
-      </w:pPr>
-      <w:r>
-        <w:rPr>
-          <w:rFonts w:cs="Times"/>
-          <w:color w:val="000000"/>
-        </w:rPr>
-        <w:t>Appendices</w:t>
-      </w:r>
-      <w:r>
-        <w:tab/>
-      </w:r>
-      <w:r>
-        <w:fldChar w:fldCharType="begin"/>
-      </w:r>
-      <w:r>
-        <w:instrText xml:space="preserve"> PAGEREF _Toc798133 \h </w:instrText>
-      </w:r>
-      <w:r>
-        <w:fldChar w:fldCharType="separate"/>
-      </w:r>
-      <w:r>
-        <w:t>8</w:t>
       </w:r>
       <w:r>
         <w:fldChar w:fldCharType="end"/>
@@ -2575,6 +2335,7 @@
       <w:pPr>
         <w:pStyle w:val="Heading1"/>
       </w:pPr>
+      <w:bookmarkStart w:id="3" w:name="_Toc965518"/>
       <w:r>
         <w:rPr>
           <w:rFonts w:cs="Times"/>
@@ -2583,11 +2344,13 @@
         </w:rPr>
         <w:t>1. Introduction</w:t>
       </w:r>
+      <w:bookmarkEnd w:id="3"/>
     </w:p>
     <w:p>
       <w:pPr>
         <w:pStyle w:val="Heading2"/>
       </w:pPr>
+      <w:bookmarkStart w:id="4" w:name="_Toc965519"/>
       <w:r>
         <w:rPr>
           <w:rFonts w:cs="Times"/>
@@ -2596,6 +2359,7 @@
         </w:rPr>
         <w:t>1.1 Purpose</w:t>
       </w:r>
+      <w:bookmarkEnd w:id="4"/>
     </w:p>
     <w:p>
       <w:pPr>
@@ -2614,6 +2378,7 @@
       <w:pPr>
         <w:pStyle w:val="Heading2"/>
       </w:pPr>
+      <w:bookmarkStart w:id="5" w:name="_Toc965520"/>
       <w:r>
         <w:rPr>
           <w:rFonts w:cs="Times"/>
@@ -2622,6 +2387,7 @@
         </w:rPr>
         <w:t>1.2 Scope</w:t>
       </w:r>
+      <w:bookmarkEnd w:id="5"/>
     </w:p>
     <w:p>
       <w:pPr>
@@ -2666,6 +2432,7 @@
       <w:pPr>
         <w:pStyle w:val="Heading2"/>
       </w:pPr>
+      <w:bookmarkStart w:id="6" w:name="_Toc965521"/>
       <w:r>
         <w:rPr>
           <w:rFonts w:cs="Times"/>
@@ -2674,6 +2441,7 @@
         </w:rPr>
         <w:t>1.3 Definitions, Acronyms, and Abbreviations</w:t>
       </w:r>
+      <w:bookmarkEnd w:id="6"/>
     </w:p>
     <w:p>
       <w:pPr>
@@ -2745,1381 +2513,1529 @@
       <w:pPr>
         <w:pStyle w:val="Heading2"/>
       </w:pPr>
+      <w:bookmarkStart w:id="7" w:name="_Toc965522"/>
       <w:r>
         <w:rPr>
           <w:rFonts w:cs="Times"/>
           <w:color w:val="000000"/>
           <w:szCs w:val="28"/>
         </w:rPr>
-        <w:t>1.4 References</w:t>
-      </w:r>
-    </w:p>
-    <w:p>
-      <w:pPr>
-        <w:pStyle w:val="NormalWeb"/>
-        <w:spacing w:before="0" w:beforeAutospacing="0" w:after="0" w:afterAutospacing="0"/>
-      </w:pPr>
-      <w:r>
-        <w:rPr>
-          <w:rFonts w:ascii="Times" w:hAnsi="Times" w:cs="Times"/>
-          <w:color w:val="000000"/>
-        </w:rPr>
-        <w:t>None</w:t>
+        <w:t>1.</w:t>
+      </w:r>
+      <w:r>
+        <w:rPr>
+          <w:rFonts w:cs="Times"/>
+          <w:color w:val="000000"/>
+          <w:szCs w:val="28"/>
+        </w:rPr>
+        <w:t>4</w:t>
+      </w:r>
+      <w:r>
+        <w:rPr>
+          <w:rFonts w:cs="Times"/>
+          <w:color w:val="000000"/>
+          <w:szCs w:val="28"/>
+        </w:rPr>
+        <w:t xml:space="preserve"> Overview</w:t>
+      </w:r>
+      <w:bookmarkEnd w:id="7"/>
+    </w:p>
+    <w:p>
+      <w:pPr>
+        <w:pStyle w:val="NormalWeb"/>
+        <w:spacing w:before="0" w:beforeAutospacing="0" w:after="0" w:afterAutospacing="0"/>
+        <w:ind w:hanging="360"/>
+      </w:pPr>
+      <w:r>
+        <w:rPr>
+          <w:rFonts w:ascii="Times" w:hAnsi="Times" w:cs="Times"/>
+          <w:color w:val="000000"/>
+        </w:rPr>
+        <w:t>The remainder of this document is organized into 3 more chapters and appendices. Chapter two will provide a general overview of the functions the product will perform, perspective on how the product relates to other similar products, and the characteristics of the intended user. Furthermore, this chapter will cover any general constraints, assumptions, and dependencies.</w:t>
+      </w:r>
+    </w:p>
+    <w:p>
+      <w:pPr>
+        <w:pStyle w:val="NormalWeb"/>
+        <w:spacing w:before="0" w:beforeAutospacing="0" w:after="0" w:afterAutospacing="0"/>
+        <w:ind w:hanging="360"/>
+      </w:pPr>
+      <w:r>
+        <w:rPr>
+          <w:rFonts w:ascii="Times" w:hAnsi="Times" w:cs="Times"/>
+          <w:color w:val="000000"/>
+        </w:rPr>
+        <w:t>Chapter three will cover specific functional and non-functional requirements, as well as design constraints, any external hardware requirements and any external database requirements.</w:t>
+      </w:r>
+    </w:p>
+    <w:p>
+      <w:pPr>
+        <w:pStyle w:val="NormalWeb"/>
+        <w:spacing w:before="0" w:beforeAutospacing="0" w:after="0" w:afterAutospacing="0"/>
+        <w:ind w:hanging="360"/>
+      </w:pPr>
+      <w:r>
+        <w:rPr>
+          <w:rFonts w:ascii="Times" w:hAnsi="Times" w:cs="Times"/>
+          <w:color w:val="000000"/>
+        </w:rPr>
+        <w:t>The fourth chapter deals with the process we will use when dealing with any change in requirements or scope, who can make these changes and how they will be approved.</w:t>
+      </w:r>
+    </w:p>
+    <w:p>
+      <w:pPr>
+        <w:pStyle w:val="NormalWeb"/>
+        <w:spacing w:before="0" w:beforeAutospacing="0" w:after="0" w:afterAutospacing="0"/>
+        <w:ind w:hanging="360"/>
+      </w:pPr>
+      <w:r>
+        <w:rPr>
+          <w:rFonts w:ascii="Times" w:hAnsi="Times" w:cs="Times"/>
+          <w:color w:val="000000"/>
+        </w:rPr>
+        <w:t>The appendices will provide any additional information that may be helpful.</w:t>
+      </w:r>
+    </w:p>
+    <w:p>
+      <w:pPr>
+        <w:pStyle w:val="Heading1"/>
+      </w:pPr>
+      <w:bookmarkStart w:id="8" w:name="_Toc965523"/>
+      <w:r>
+        <w:rPr>
+          <w:rFonts w:cs="Times"/>
+          <w:color w:val="000000"/>
+          <w:szCs w:val="32"/>
+        </w:rPr>
+        <w:lastRenderedPageBreak/>
+        <w:t>2. General Description</w:t>
+      </w:r>
+      <w:bookmarkEnd w:id="8"/>
+    </w:p>
+    <w:p>
+      <w:pPr>
+        <w:pStyle w:val="NormalWeb"/>
+        <w:spacing w:before="0" w:beforeAutospacing="0" w:after="0" w:afterAutospacing="0"/>
+        <w:jc w:val="both"/>
+      </w:pPr>
+      <w:r>
+        <w:rPr>
+          <w:rFonts w:ascii="Times" w:hAnsi="Times" w:cs="Times"/>
+          <w:color w:val="000000"/>
+        </w:rPr>
+        <w:t>This section of the SRS will describe the general factors that affect the product and its requirements. This section must not state specific requirements; it only makes those requirements easier to understand in their respective sections.</w:t>
       </w:r>
     </w:p>
     <w:p>
       <w:pPr>
         <w:pStyle w:val="Heading2"/>
       </w:pPr>
+      <w:bookmarkStart w:id="9" w:name="_Toc965524"/>
       <w:r>
         <w:rPr>
           <w:rFonts w:cs="Times"/>
           <w:color w:val="000000"/>
           <w:szCs w:val="28"/>
         </w:rPr>
-        <w:t>1.5 Overview</w:t>
-      </w:r>
-    </w:p>
-    <w:p>
-      <w:pPr>
-        <w:pStyle w:val="NormalWeb"/>
-        <w:spacing w:before="0" w:beforeAutospacing="0" w:after="0" w:afterAutospacing="0"/>
-        <w:ind w:hanging="360"/>
-      </w:pPr>
-      <w:r>
-        <w:rPr>
-          <w:rFonts w:ascii="Times" w:hAnsi="Times" w:cs="Times"/>
-          <w:color w:val="000000"/>
-        </w:rPr>
-        <w:t>The remainder of this document is organized into 3 more chapters and appendices. Chapter two will provide a general overview of the functions the product will perform, perspective on how the product relates to other similar products, and the characteristics of the intended user. Furthermore, this chapter will cover any general constraints, assumptions, and dependencies.</w:t>
-      </w:r>
-    </w:p>
-    <w:p>
-      <w:pPr>
-        <w:pStyle w:val="NormalWeb"/>
-        <w:spacing w:before="0" w:beforeAutospacing="0" w:after="0" w:afterAutospacing="0"/>
-        <w:ind w:hanging="360"/>
-      </w:pPr>
-      <w:r>
-        <w:rPr>
-          <w:rFonts w:ascii="Times" w:hAnsi="Times" w:cs="Times"/>
-          <w:color w:val="000000"/>
-        </w:rPr>
-        <w:t>Chapter three will cover specific functional and non-functional requirements, as well as design constraints, any external hardware requirements and any external database requirements.</w:t>
-      </w:r>
-    </w:p>
-    <w:p>
-      <w:pPr>
-        <w:pStyle w:val="NormalWeb"/>
-        <w:spacing w:before="0" w:beforeAutospacing="0" w:after="0" w:afterAutospacing="0"/>
-        <w:ind w:hanging="360"/>
-      </w:pPr>
-      <w:r>
-        <w:rPr>
-          <w:rFonts w:ascii="Times" w:hAnsi="Times" w:cs="Times"/>
-          <w:color w:val="000000"/>
+        <w:t>2.1 Product Perspective</w:t>
+      </w:r>
+      <w:bookmarkEnd w:id="9"/>
+    </w:p>
+    <w:p>
+      <w:pPr>
+        <w:pStyle w:val="NormalWeb"/>
+        <w:spacing w:before="0" w:beforeAutospacing="0" w:after="0" w:afterAutospacing="0"/>
+        <w:jc w:val="both"/>
+      </w:pPr>
+      <w:r>
+        <w:rPr>
+          <w:rFonts w:ascii="Times" w:hAnsi="Times" w:cs="Times"/>
+          <w:color w:val="000000"/>
+        </w:rPr>
+        <w:t>The product being developed will be a Windows 10 desktop application. We will be using the OpenCV Python library to develop the image analysis software. This software will be integrated with a GUI-based user interface as well as a spreadsheet software to export results.</w:t>
+      </w:r>
+    </w:p>
+    <w:p>
+      <w:pPr>
+        <w:pStyle w:val="Heading2"/>
+      </w:pPr>
+      <w:bookmarkStart w:id="10" w:name="_Toc965525"/>
+      <w:r>
+        <w:rPr>
+          <w:rFonts w:cs="Times"/>
+          <w:color w:val="000000"/>
+          <w:szCs w:val="28"/>
+        </w:rPr>
+        <w:t>2.2 Product Functions</w:t>
+      </w:r>
+      <w:bookmarkEnd w:id="10"/>
+    </w:p>
+    <w:p>
+      <w:pPr>
+        <w:pStyle w:val="NormalWeb"/>
+        <w:spacing w:before="0" w:beforeAutospacing="0" w:after="0" w:afterAutospacing="0"/>
+      </w:pPr>
+      <w:r>
+        <w:rPr>
+          <w:rFonts w:ascii="Times" w:hAnsi="Times" w:cs="Times"/>
+          <w:color w:val="000000"/>
+        </w:rPr>
+        <w:t>With this product, the user will be able to upload several files that they wish to analyze. The software will then process all images simultaneously and calculate how much of the leaf consists of mildew. Once the software is finished processing, the system will display a percentage of the total surface area of pathogen detected on each file. The user will then have the option to export all results to a spreadsheet that will be organized by file name.</w:t>
+      </w:r>
+    </w:p>
+    <w:p>
+      <w:pPr>
+        <w:pStyle w:val="Heading2"/>
+      </w:pPr>
+      <w:bookmarkStart w:id="11" w:name="_Toc965526"/>
+      <w:r>
+        <w:rPr>
+          <w:rFonts w:cs="Times"/>
+          <w:color w:val="000000"/>
+          <w:szCs w:val="28"/>
+        </w:rPr>
+        <w:t>2.3 User Characteristics</w:t>
+      </w:r>
+      <w:bookmarkEnd w:id="11"/>
+    </w:p>
+    <w:p>
+      <w:pPr>
+        <w:pStyle w:val="NormalWeb"/>
+        <w:spacing w:before="0" w:beforeAutospacing="0" w:after="0" w:afterAutospacing="0"/>
+      </w:pPr>
+      <w:r>
+        <w:rPr>
+          <w:rFonts w:ascii="Times" w:hAnsi="Times" w:cs="Times"/>
+          <w:color w:val="000000"/>
+        </w:rPr>
+        <w:t xml:space="preserve">Dr. Kovacs and the people working in his lab will likely be the only people who ever use this software for its intended </w:t>
+      </w:r>
+      <w:r>
+        <w:rPr>
+          <w:rFonts w:ascii="Times" w:hAnsi="Times" w:cs="Times"/>
+          <w:color w:val="000000"/>
+        </w:rPr>
+        <w:t>purpose,</w:t>
+      </w:r>
+      <w:r>
+        <w:rPr>
+          <w:rFonts w:ascii="Times" w:hAnsi="Times" w:cs="Times"/>
+          <w:color w:val="000000"/>
+        </w:rPr>
+        <w:t xml:space="preserve"> but it should still be easy to use. Using a GUI helps keep the learning curve down and enables less computer literate people to use the software. </w:t>
+      </w:r>
+      <w:r>
+        <w:rPr>
+          <w:rFonts w:ascii="Times" w:hAnsi="Times" w:cs="Times"/>
+          <w:color w:val="000000"/>
+        </w:rPr>
+        <w:t>If</w:t>
+      </w:r>
+      <w:r>
+        <w:rPr>
+          <w:rFonts w:ascii="Times" w:hAnsi="Times" w:cs="Times"/>
+          <w:color w:val="000000"/>
+        </w:rPr>
+        <w:t xml:space="preserve"> the user understands how to open the program and navigate the file </w:t>
+      </w:r>
+      <w:r>
+        <w:rPr>
+          <w:rFonts w:ascii="Times" w:hAnsi="Times" w:cs="Times"/>
+          <w:color w:val="000000"/>
+        </w:rPr>
+        <w:t>system,</w:t>
+      </w:r>
+      <w:r>
+        <w:rPr>
+          <w:rFonts w:ascii="Times" w:hAnsi="Times" w:cs="Times"/>
+          <w:color w:val="000000"/>
+        </w:rPr>
+        <w:t xml:space="preserve"> they should be able to use the software. Because the intended users wish to use the software for further academic research in a scientific discipline it needs to be very accurate.</w:t>
+      </w:r>
+    </w:p>
+    <w:p>
+      <w:pPr>
+        <w:pStyle w:val="Heading2"/>
+      </w:pPr>
+      <w:bookmarkStart w:id="12" w:name="_Toc965527"/>
+      <w:r>
+        <w:rPr>
+          <w:rFonts w:cs="Times"/>
+          <w:color w:val="000000"/>
+          <w:szCs w:val="28"/>
+        </w:rPr>
+        <w:t>2.4 General Constraints</w:t>
+      </w:r>
+      <w:bookmarkEnd w:id="12"/>
+    </w:p>
+    <w:p>
+      <w:pPr>
+        <w:pStyle w:val="NormalWeb"/>
+        <w:spacing w:before="0" w:beforeAutospacing="0" w:after="0" w:afterAutospacing="0"/>
+      </w:pPr>
+      <w:r>
+        <w:rPr>
+          <w:rFonts w:ascii="Times" w:hAnsi="Times" w:cs="Times"/>
+          <w:color w:val="000000"/>
+        </w:rPr>
+        <w:t>The biggest constraint will be performance. Balancing the speed of analysis with the accuracy of the analysis. We expect that the program should take negligible or little time to run but should be very accurate to meet the stakeholders needs. There is no fiscal cost for this project but the time to implement it is limited.  </w:t>
+      </w:r>
+    </w:p>
+    <w:p>
+      <w:pPr>
+        <w:pStyle w:val="Heading2"/>
+      </w:pPr>
+      <w:bookmarkStart w:id="13" w:name="_Toc965528"/>
+      <w:r>
+        <w:rPr>
+          <w:rFonts w:cs="Times"/>
+          <w:color w:val="000000"/>
+          <w:szCs w:val="28"/>
+        </w:rPr>
+        <w:t>2.5 Assumptions and Dependencies</w:t>
+      </w:r>
+      <w:bookmarkEnd w:id="13"/>
+    </w:p>
+    <w:p>
+      <w:pPr>
+        <w:pStyle w:val="NormalWeb"/>
+        <w:spacing w:before="0" w:beforeAutospacing="0" w:after="0" w:afterAutospacing="0"/>
+      </w:pPr>
+      <w:r>
+        <w:rPr>
+          <w:rFonts w:ascii="Times" w:hAnsi="Times" w:cs="Times"/>
+          <w:color w:val="000000"/>
+        </w:rPr>
+        <w:t xml:space="preserve">It is assumed that the user will be using Windows operating system and that the minimum required hardware will be available. The minimum required hardware should be as low end as possible because we want this software to be able to run on a laptop or desktop not just on over-priced lab computers. We assume that we can accurately measure the amount of pathogen in a relatively short amount of time, e.g. less than two minutes for a set of </w:t>
+      </w:r>
+      <w:r>
+        <w:rPr>
+          <w:rFonts w:ascii="Times" w:hAnsi="Times" w:cs="Times"/>
+          <w:color w:val="000000"/>
+        </w:rPr>
+        <w:t xml:space="preserve">eight </w:t>
+      </w:r>
+      <w:r>
+        <w:rPr>
+          <w:rFonts w:ascii="Times" w:hAnsi="Times" w:cs="Times"/>
+          <w:color w:val="000000"/>
+        </w:rPr>
+        <w:t xml:space="preserve">4K images. We assume that the users will want to analyze one or more sample at a time. All of this is dependent on using OpenCV. OpenCV is open source and publicly available but it could still cause problems since we are relying on a specific </w:t>
+      </w:r>
+      <w:r>
+        <w:rPr>
+          <w:rFonts w:ascii="Times" w:hAnsi="Times" w:cs="Times"/>
+          <w:color w:val="000000"/>
+        </w:rPr>
+        <w:t>version’s</w:t>
+      </w:r>
+      <w:r>
+        <w:rPr>
+          <w:rFonts w:ascii="Times" w:hAnsi="Times" w:cs="Times"/>
+          <w:color w:val="000000"/>
+        </w:rPr>
+        <w:t xml:space="preserve"> implementation in our code. We assume that we will release the project with Python 3.4.1 and OpenCV 4.0.1.    </w:t>
+      </w:r>
+    </w:p>
+    <w:p>
+      <w:pPr>
+        <w:pStyle w:val="Heading1"/>
+      </w:pPr>
+      <w:bookmarkStart w:id="14" w:name="_Toc965529"/>
+      <w:r>
+        <w:rPr>
+          <w:rFonts w:cs="Times"/>
+          <w:color w:val="000000"/>
+          <w:szCs w:val="32"/>
         </w:rPr>
         <w:lastRenderedPageBreak/>
-        <w:t>The fourth chapter deals with the process we will use when dealing with any change in requirements or scope, who can make these changes and how they will be approved.</w:t>
-      </w:r>
-    </w:p>
-    <w:p>
-      <w:pPr>
-        <w:pStyle w:val="NormalWeb"/>
-        <w:spacing w:before="0" w:beforeAutospacing="0" w:after="0" w:afterAutospacing="0"/>
-        <w:ind w:hanging="360"/>
-      </w:pPr>
-      <w:r>
-        <w:rPr>
-          <w:rFonts w:ascii="Times" w:hAnsi="Times" w:cs="Times"/>
-          <w:color w:val="000000"/>
-        </w:rPr>
-        <w:t>The appendices will provide any additional information that may be helpful.</w:t>
-      </w:r>
-    </w:p>
-    <w:p>
-      <w:pPr>
-        <w:pStyle w:val="Heading1"/>
-      </w:pPr>
-      <w:r>
-        <w:rPr>
-          <w:rFonts w:cs="Times"/>
-          <w:color w:val="000000"/>
-          <w:szCs w:val="32"/>
-        </w:rPr>
-        <w:t>2. General Description</w:t>
-      </w:r>
-    </w:p>
-    <w:p>
-      <w:pPr>
-        <w:pStyle w:val="NormalWeb"/>
-        <w:spacing w:before="0" w:beforeAutospacing="0" w:after="0" w:afterAutospacing="0"/>
-        <w:jc w:val="both"/>
-      </w:pPr>
-      <w:r>
-        <w:rPr>
-          <w:rFonts w:ascii="Times" w:hAnsi="Times" w:cs="Times"/>
-          <w:color w:val="000000"/>
-        </w:rPr>
-        <w:t>This section of the SRS will describe the general factors that affect the product and its requirements. This section must not state specific requirements; it only makes those requirements easier to understand in their respective sections.</w:t>
-      </w:r>
+        <w:t>3. Specific Requirements</w:t>
+      </w:r>
+      <w:bookmarkEnd w:id="14"/>
     </w:p>
     <w:p>
       <w:pPr>
         <w:pStyle w:val="Heading2"/>
       </w:pPr>
+      <w:bookmarkStart w:id="15" w:name="_Toc965530"/>
       <w:r>
         <w:rPr>
           <w:rFonts w:cs="Times"/>
           <w:color w:val="000000"/>
           <w:szCs w:val="28"/>
         </w:rPr>
-        <w:t>2.1 Product Perspective</w:t>
-      </w:r>
-    </w:p>
-    <w:p>
-      <w:pPr>
-        <w:pStyle w:val="NormalWeb"/>
-        <w:spacing w:before="0" w:beforeAutospacing="0" w:after="0" w:afterAutospacing="0"/>
-        <w:jc w:val="both"/>
-      </w:pPr>
-      <w:r>
-        <w:rPr>
-          <w:rFonts w:ascii="Times" w:hAnsi="Times" w:cs="Times"/>
-          <w:color w:val="000000"/>
-        </w:rPr>
-        <w:t>The product being developed will be a Windows 10 desktop application. We will be using the OpenCV Python library to develop the image analysis software. This software will be integrated with a GUI-based user interface as well as a spreadsheet software to export results.</w:t>
-      </w:r>
-    </w:p>
+        <w:t>3.1 Functional Requirements</w:t>
+      </w:r>
+      <w:bookmarkEnd w:id="15"/>
+    </w:p>
+    <w:p>
+      <w:pPr>
+        <w:pStyle w:val="Heading3"/>
+      </w:pPr>
+      <w:bookmarkStart w:id="16" w:name="_Toc965531"/>
+      <w:r>
+        <w:rPr>
+          <w:rFonts w:cs="Times"/>
+          <w:color w:val="000000"/>
+          <w:szCs w:val="24"/>
+        </w:rPr>
+        <w:t>FR.1 The software must allow the users to enter the date of the samples they want to upload.</w:t>
+      </w:r>
+      <w:bookmarkEnd w:id="16"/>
+    </w:p>
+    <w:p>
+      <w:pPr>
+        <w:pStyle w:val="NormalWeb"/>
+        <w:spacing w:before="0" w:beforeAutospacing="0" w:after="0" w:afterAutospacing="0"/>
+      </w:pPr>
+      <w:r>
+        <w:rPr>
+          <w:rFonts w:ascii="Times" w:hAnsi="Times" w:cs="Times"/>
+          <w:color w:val="000000"/>
+        </w:rPr>
+        <w:t>Source: Team Decision</w:t>
+      </w:r>
+    </w:p>
+    <w:p>
+      <w:pPr>
+        <w:pStyle w:val="NormalWeb"/>
+        <w:spacing w:before="0" w:beforeAutospacing="0" w:after="0" w:afterAutospacing="0"/>
+      </w:pPr>
+      <w:r>
+        <w:rPr>
+          <w:rFonts w:ascii="Times" w:hAnsi="Times" w:cs="Times"/>
+          <w:color w:val="000000"/>
+        </w:rPr>
+        <w:t xml:space="preserve">Priority: </w:t>
+      </w:r>
+    </w:p>
+    <w:p>
+      <w:pPr>
+        <w:pStyle w:val="NormalWeb"/>
+        <w:spacing w:before="0" w:beforeAutospacing="0" w:after="0" w:afterAutospacing="0"/>
+      </w:pPr>
+      <w:r>
+        <w:rPr>
+          <w:rFonts w:ascii="Times" w:hAnsi="Times" w:cs="Times"/>
+          <w:color w:val="000000"/>
+        </w:rPr>
+        <w:t>Introduction: The date is used for registering how many days past inoculation the samples are.</w:t>
+      </w:r>
+    </w:p>
+    <w:p>
+      <w:pPr>
+        <w:pStyle w:val="NormalWeb"/>
+        <w:spacing w:before="0" w:beforeAutospacing="0" w:after="0" w:afterAutospacing="0"/>
+      </w:pPr>
+      <w:r>
+        <w:rPr>
+          <w:rFonts w:ascii="Times" w:hAnsi="Times" w:cs="Times"/>
+          <w:color w:val="000000"/>
+        </w:rPr>
+        <w:t>Inputs: None</w:t>
+      </w:r>
+    </w:p>
+    <w:p>
+      <w:pPr>
+        <w:pStyle w:val="NormalWeb"/>
+        <w:spacing w:before="0" w:beforeAutospacing="0" w:after="0" w:afterAutospacing="0"/>
+      </w:pPr>
+      <w:r>
+        <w:rPr>
+          <w:rFonts w:ascii="Times" w:hAnsi="Times" w:cs="Times"/>
+          <w:color w:val="000000"/>
+        </w:rPr>
+        <w:t>Processing: The number of days past injection will be input by the user.</w:t>
+      </w:r>
+    </w:p>
+    <w:p>
+      <w:pPr>
+        <w:pStyle w:val="NormalWeb"/>
+        <w:spacing w:before="0" w:beforeAutospacing="0" w:after="0" w:afterAutospacing="0"/>
+      </w:pPr>
+      <w:r>
+        <w:rPr>
+          <w:rFonts w:ascii="Times" w:hAnsi="Times" w:cs="Times"/>
+          <w:color w:val="000000"/>
+        </w:rPr>
+        <w:t>Outputs: None</w:t>
+      </w:r>
+    </w:p>
+    <w:p>
+      <w:pPr>
+        <w:pStyle w:val="NormalWeb"/>
+        <w:spacing w:before="0" w:beforeAutospacing="0" w:after="0" w:afterAutospacing="0"/>
+      </w:pPr>
+      <w:r>
+        <w:rPr>
+          <w:rFonts w:ascii="Times" w:hAnsi="Times" w:cs="Times"/>
+          <w:color w:val="000000"/>
+        </w:rPr>
+        <w:t>Error Handling: If the user tries to use photos from a different set, an error will be thrown to the user asking them to pick a photo in the respective set.</w:t>
+      </w:r>
+    </w:p>
+    <w:p>
+      <w:pPr>
+        <w:pStyle w:val="NormalWeb"/>
+        <w:spacing w:before="0" w:beforeAutospacing="0" w:after="0" w:afterAutospacing="0"/>
+      </w:pPr>
+      <w:r>
+        <w:rPr>
+          <w:rFonts w:ascii="Times" w:hAnsi="Times" w:cs="Times"/>
+          <w:color w:val="000000"/>
+        </w:rPr>
+        <w:t>Related Requirements: FR4</w:t>
+      </w:r>
+    </w:p>
+    <w:p/>
+    <w:p>
+      <w:pPr>
+        <w:pStyle w:val="Heading3"/>
+      </w:pPr>
+      <w:bookmarkStart w:id="17" w:name="_Toc965532"/>
+      <w:r>
+        <w:rPr>
+          <w:rFonts w:cs="Times"/>
+          <w:color w:val="000000"/>
+          <w:szCs w:val="24"/>
+        </w:rPr>
+        <w:t>FR.2 The software must allow the user to specify the trays number(s) they want to use.</w:t>
+      </w:r>
+      <w:bookmarkEnd w:id="17"/>
+    </w:p>
+    <w:p>
+      <w:pPr>
+        <w:pStyle w:val="NormalWeb"/>
+        <w:spacing w:before="0" w:beforeAutospacing="0" w:after="0" w:afterAutospacing="0"/>
+      </w:pPr>
+      <w:r>
+        <w:rPr>
+          <w:rFonts w:ascii="Times" w:hAnsi="Times" w:cs="Times"/>
+          <w:color w:val="000000"/>
+        </w:rPr>
+        <w:t>Source: Team Decision</w:t>
+      </w:r>
+    </w:p>
+    <w:p>
+      <w:pPr>
+        <w:pStyle w:val="NormalWeb"/>
+        <w:spacing w:before="0" w:beforeAutospacing="0" w:after="0" w:afterAutospacing="0"/>
+      </w:pPr>
+      <w:r>
+        <w:rPr>
+          <w:rFonts w:ascii="Times" w:hAnsi="Times" w:cs="Times"/>
+          <w:color w:val="000000"/>
+        </w:rPr>
+        <w:t xml:space="preserve">Priority: </w:t>
+      </w:r>
+    </w:p>
+    <w:p>
+      <w:pPr>
+        <w:pStyle w:val="NormalWeb"/>
+        <w:spacing w:before="0" w:beforeAutospacing="0" w:after="0" w:afterAutospacing="0"/>
+      </w:pPr>
+      <w:r>
+        <w:rPr>
+          <w:rFonts w:ascii="Times" w:hAnsi="Times" w:cs="Times"/>
+          <w:color w:val="000000"/>
+        </w:rPr>
+        <w:t>Introduction: The tray number(s) will determine which samples are pulled by the software for analysis.</w:t>
+      </w:r>
+    </w:p>
+    <w:p>
+      <w:pPr>
+        <w:pStyle w:val="NormalWeb"/>
+        <w:spacing w:before="0" w:beforeAutospacing="0" w:after="0" w:afterAutospacing="0"/>
+      </w:pPr>
+      <w:r>
+        <w:rPr>
+          <w:rFonts w:ascii="Times" w:hAnsi="Times" w:cs="Times"/>
+          <w:color w:val="000000"/>
+        </w:rPr>
+        <w:t>Inputs: A number that specifies the number of trays the user will be pulling samples from.</w:t>
+      </w:r>
+    </w:p>
+    <w:p>
+      <w:pPr>
+        <w:pStyle w:val="NormalWeb"/>
+        <w:spacing w:before="0" w:beforeAutospacing="0" w:after="0" w:afterAutospacing="0"/>
+      </w:pPr>
+      <w:r>
+        <w:rPr>
+          <w:rFonts w:ascii="Times" w:hAnsi="Times" w:cs="Times"/>
+          <w:color w:val="000000"/>
+        </w:rPr>
+        <w:t>Processing: The images will be selected by the user and</w:t>
+      </w:r>
+      <w:r>
+        <w:rPr>
+          <w:rFonts w:ascii="Times" w:hAnsi="Times" w:cs="Times"/>
+          <w:color w:val="000000"/>
+        </w:rPr>
+        <w:t xml:space="preserve"> </w:t>
+      </w:r>
+      <w:r>
+        <w:rPr>
+          <w:rFonts w:ascii="Times" w:hAnsi="Times" w:cs="Times"/>
+          <w:color w:val="000000"/>
+        </w:rPr>
+        <w:t>readied for analysis by the Leaf Disk Analyzer.</w:t>
+      </w:r>
+    </w:p>
+    <w:p>
+      <w:pPr>
+        <w:pStyle w:val="NormalWeb"/>
+        <w:spacing w:before="0" w:beforeAutospacing="0" w:after="0" w:afterAutospacing="0"/>
+      </w:pPr>
+      <w:r>
+        <w:rPr>
+          <w:rFonts w:ascii="Times" w:hAnsi="Times" w:cs="Times"/>
+          <w:color w:val="000000"/>
+        </w:rPr>
+        <w:t>Outputs: The system will notify the user that the upload is complete and is beginning the analyzing process.</w:t>
+      </w:r>
+    </w:p>
+    <w:p>
+      <w:pPr>
+        <w:pStyle w:val="NormalWeb"/>
+        <w:spacing w:before="0" w:beforeAutospacing="0" w:after="0" w:afterAutospacing="0"/>
+      </w:pPr>
+      <w:r>
+        <w:rPr>
+          <w:rFonts w:ascii="Times" w:hAnsi="Times" w:cs="Times"/>
+          <w:color w:val="000000"/>
+        </w:rPr>
+        <w:t>Error Handling: Must make sure that the specified path is valid</w:t>
+      </w:r>
+      <w:r>
+        <w:rPr>
+          <w:rFonts w:ascii="Times" w:hAnsi="Times" w:cs="Times"/>
+          <w:color w:val="000000"/>
+        </w:rPr>
+        <w:t>, if not an error is returned to the user.</w:t>
+      </w:r>
+    </w:p>
+    <w:p>
+      <w:pPr>
+        <w:pStyle w:val="NormalWeb"/>
+        <w:spacing w:before="0" w:beforeAutospacing="0" w:after="0" w:afterAutospacing="0"/>
+      </w:pPr>
+      <w:r>
+        <w:rPr>
+          <w:rFonts w:ascii="Times" w:hAnsi="Times" w:cs="Times"/>
+          <w:color w:val="000000"/>
+        </w:rPr>
+        <w:t>Related Requirements: FR4</w:t>
+      </w:r>
+    </w:p>
+    <w:p/>
+    <w:p>
+      <w:pPr>
+        <w:pStyle w:val="Heading3"/>
+      </w:pPr>
+      <w:bookmarkStart w:id="18" w:name="_Toc965533"/>
+      <w:r>
+        <w:rPr>
+          <w:rFonts w:cs="Times"/>
+          <w:color w:val="000000"/>
+          <w:szCs w:val="24"/>
+        </w:rPr>
+        <w:t>FR.3 The software must allow the user to specify the picture number(s) they want to analyze.</w:t>
+      </w:r>
+      <w:bookmarkEnd w:id="18"/>
+      <w:r>
+        <w:rPr>
+          <w:rFonts w:cs="Times"/>
+          <w:color w:val="000000"/>
+          <w:szCs w:val="24"/>
+        </w:rPr>
+        <w:t xml:space="preserve"> </w:t>
+      </w:r>
+    </w:p>
+    <w:p>
+      <w:pPr>
+        <w:pStyle w:val="NormalWeb"/>
+        <w:spacing w:before="0" w:beforeAutospacing="0" w:after="0" w:afterAutospacing="0"/>
+      </w:pPr>
+      <w:r>
+        <w:rPr>
+          <w:rFonts w:ascii="Times" w:hAnsi="Times" w:cs="Times"/>
+          <w:color w:val="000000"/>
+        </w:rPr>
+        <w:t>Source:  Team Decision</w:t>
+      </w:r>
+    </w:p>
+    <w:p>
+      <w:pPr>
+        <w:pStyle w:val="NormalWeb"/>
+        <w:spacing w:before="0" w:beforeAutospacing="0" w:after="0" w:afterAutospacing="0"/>
+      </w:pPr>
+      <w:r>
+        <w:rPr>
+          <w:rFonts w:ascii="Times" w:hAnsi="Times" w:cs="Times"/>
+          <w:color w:val="000000"/>
+        </w:rPr>
+        <w:t xml:space="preserve">Priority: </w:t>
+      </w:r>
+    </w:p>
+    <w:p>
+      <w:pPr>
+        <w:pStyle w:val="NormalWeb"/>
+        <w:spacing w:before="0" w:beforeAutospacing="0" w:after="0" w:afterAutospacing="0"/>
+      </w:pPr>
+      <w:r>
+        <w:rPr>
+          <w:rFonts w:ascii="Times" w:hAnsi="Times" w:cs="Times"/>
+          <w:color w:val="000000"/>
+        </w:rPr>
+        <w:t>Introduction: The picture numbers will determine which samples are pulled by the software for analyzing.</w:t>
+      </w:r>
+    </w:p>
+    <w:p>
+      <w:pPr>
+        <w:pStyle w:val="NormalWeb"/>
+        <w:spacing w:before="0" w:beforeAutospacing="0" w:after="0" w:afterAutospacing="0"/>
+      </w:pPr>
+      <w:r>
+        <w:rPr>
+          <w:rFonts w:ascii="Times" w:hAnsi="Times" w:cs="Times"/>
+          <w:color w:val="000000"/>
+        </w:rPr>
+        <w:t>Inputs: A single image number or collection of image numbers in the format of 1,2,3, or a range of numbers in the format of 1-9.</w:t>
+      </w:r>
+    </w:p>
+    <w:p>
+      <w:pPr>
+        <w:pStyle w:val="NormalWeb"/>
+        <w:spacing w:before="0" w:beforeAutospacing="0" w:after="0" w:afterAutospacing="0"/>
+      </w:pPr>
+      <w:r>
+        <w:rPr>
+          <w:rFonts w:ascii="Times" w:hAnsi="Times" w:cs="Times"/>
+          <w:color w:val="000000"/>
+        </w:rPr>
+        <w:t>Processing: The images will be picked by the software and analyzed.</w:t>
+      </w:r>
+    </w:p>
+    <w:p>
+      <w:pPr>
+        <w:pStyle w:val="NormalWeb"/>
+        <w:spacing w:before="0" w:beforeAutospacing="0" w:after="0" w:afterAutospacing="0"/>
+      </w:pPr>
+      <w:r>
+        <w:rPr>
+          <w:rFonts w:ascii="Times" w:hAnsi="Times" w:cs="Times"/>
+          <w:color w:val="000000"/>
+        </w:rPr>
+        <w:t>Outputs: None</w:t>
+      </w:r>
+    </w:p>
+    <w:p>
+      <w:pPr>
+        <w:pStyle w:val="NormalWeb"/>
+        <w:spacing w:before="0" w:beforeAutospacing="0" w:after="0" w:afterAutospacing="0"/>
+      </w:pPr>
+      <w:r>
+        <w:rPr>
+          <w:rFonts w:ascii="Times" w:hAnsi="Times" w:cs="Times"/>
+          <w:color w:val="000000"/>
+        </w:rPr>
+        <w:t>Error Handling:</w:t>
+      </w:r>
+      <w:r>
+        <w:rPr>
+          <w:rFonts w:ascii="Times" w:hAnsi="Times" w:cs="Times"/>
+          <w:color w:val="000000"/>
+        </w:rPr>
+        <w:t xml:space="preserve"> Prompt the user to re enter the numbers in the specified format.</w:t>
+      </w:r>
+    </w:p>
+    <w:p>
+      <w:pPr>
+        <w:pStyle w:val="NormalWeb"/>
+        <w:spacing w:before="0" w:beforeAutospacing="0" w:after="0" w:afterAutospacing="0"/>
+      </w:pPr>
+      <w:r>
+        <w:rPr>
+          <w:rFonts w:ascii="Times" w:hAnsi="Times" w:cs="Times"/>
+          <w:color w:val="000000"/>
+        </w:rPr>
+        <w:t>Related Requirements: FR4</w:t>
+      </w:r>
+    </w:p>
+    <w:p>
+      <w:pPr>
+        <w:spacing w:after="240"/>
+      </w:pPr>
+      <w:r>
+        <w:br/>
+      </w:r>
+    </w:p>
+    <w:p>
+      <w:pPr>
+        <w:pStyle w:val="Heading3"/>
+      </w:pPr>
+      <w:bookmarkStart w:id="19" w:name="_Toc965534"/>
+      <w:r>
+        <w:rPr>
+          <w:rFonts w:cs="Times"/>
+          <w:color w:val="000000"/>
+          <w:szCs w:val="24"/>
+        </w:rPr>
+        <w:lastRenderedPageBreak/>
+        <w:t>FR.4 The software must analyze the user-specified photos to determine a leaf to mildew ratio.</w:t>
+      </w:r>
+      <w:bookmarkEnd w:id="19"/>
+    </w:p>
+    <w:p>
+      <w:pPr>
+        <w:pStyle w:val="NormalWeb"/>
+        <w:spacing w:before="0" w:beforeAutospacing="0" w:after="0" w:afterAutospacing="0"/>
+      </w:pPr>
+      <w:r>
+        <w:rPr>
+          <w:rFonts w:ascii="Times" w:hAnsi="Times" w:cs="Times"/>
+          <w:color w:val="000000"/>
+        </w:rPr>
+        <w:t>Source: Dr. Laszlo Kovacs – Customer Meeting</w:t>
+      </w:r>
+    </w:p>
+    <w:p>
+      <w:pPr>
+        <w:pStyle w:val="NormalWeb"/>
+        <w:spacing w:before="0" w:beforeAutospacing="0" w:after="0" w:afterAutospacing="0"/>
+      </w:pPr>
+      <w:r>
+        <w:rPr>
+          <w:rFonts w:ascii="Times" w:hAnsi="Times" w:cs="Times"/>
+          <w:color w:val="000000"/>
+        </w:rPr>
+        <w:t xml:space="preserve">Priority: </w:t>
+      </w:r>
+    </w:p>
+    <w:p>
+      <w:pPr>
+        <w:pStyle w:val="NormalWeb"/>
+        <w:spacing w:before="0" w:beforeAutospacing="0" w:after="0" w:afterAutospacing="0"/>
+      </w:pPr>
+      <w:r>
+        <w:rPr>
+          <w:rFonts w:ascii="Times" w:hAnsi="Times" w:cs="Times"/>
+          <w:color w:val="000000"/>
+        </w:rPr>
+        <w:t>Introduction: Once the images are specified, the software must use image processing tools to analyze the disk.</w:t>
+      </w:r>
+    </w:p>
+    <w:p>
+      <w:pPr>
+        <w:pStyle w:val="NormalWeb"/>
+        <w:spacing w:before="0" w:beforeAutospacing="0" w:after="0" w:afterAutospacing="0"/>
+      </w:pPr>
+      <w:r>
+        <w:rPr>
+          <w:rFonts w:ascii="Times" w:hAnsi="Times" w:cs="Times"/>
+          <w:color w:val="000000"/>
+        </w:rPr>
+        <w:t>Inputs: The photos that the user wishes to analyze.</w:t>
+      </w:r>
+    </w:p>
+    <w:p>
+      <w:pPr>
+        <w:pStyle w:val="NormalWeb"/>
+        <w:spacing w:before="0" w:beforeAutospacing="0" w:after="0" w:afterAutospacing="0"/>
+      </w:pPr>
+      <w:r>
+        <w:rPr>
+          <w:rFonts w:ascii="Times" w:hAnsi="Times" w:cs="Times"/>
+          <w:color w:val="000000"/>
+        </w:rPr>
+        <w:t>Processing: The software will analyze the photos that are specified using OpenCV Image Tools and the Canny Edge Detection Algorithm.</w:t>
+      </w:r>
+    </w:p>
+    <w:p>
+      <w:pPr>
+        <w:pStyle w:val="NormalWeb"/>
+        <w:spacing w:before="0" w:beforeAutospacing="0" w:after="0" w:afterAutospacing="0"/>
+      </w:pPr>
+      <w:r>
+        <w:rPr>
+          <w:rFonts w:ascii="Times" w:hAnsi="Times" w:cs="Times"/>
+          <w:color w:val="000000"/>
+        </w:rPr>
+        <w:t xml:space="preserve">Outputs: The software will return </w:t>
+      </w:r>
+      <w:r>
+        <w:rPr>
+          <w:rFonts w:ascii="Times" w:hAnsi="Times" w:cs="Times"/>
+          <w:color w:val="000000"/>
+        </w:rPr>
+        <w:t>a</w:t>
+      </w:r>
+      <w:r>
+        <w:rPr>
+          <w:rFonts w:ascii="Times" w:hAnsi="Times" w:cs="Times"/>
+          <w:color w:val="000000"/>
+        </w:rPr>
+        <w:t xml:space="preserve"> ratio of mildew to leaf disk ratio back to the user in percentage form.</w:t>
+      </w:r>
+    </w:p>
+    <w:p>
+      <w:pPr>
+        <w:pStyle w:val="NormalWeb"/>
+        <w:spacing w:before="0" w:beforeAutospacing="0" w:after="0" w:afterAutospacing="0"/>
+      </w:pPr>
+      <w:r>
+        <w:rPr>
+          <w:rFonts w:ascii="Times" w:hAnsi="Times" w:cs="Times"/>
+          <w:color w:val="000000"/>
+        </w:rPr>
+        <w:t xml:space="preserve">Error Handling: If the photo is of a non-suitable quality, then an error will be displayed asking for an image of higher quality. If the analysis is taking too long, then an error message will be displayed asking the user to retry the upload. </w:t>
+      </w:r>
+    </w:p>
+    <w:p>
+      <w:pPr>
+        <w:pStyle w:val="NormalWeb"/>
+        <w:spacing w:before="0" w:beforeAutospacing="0" w:after="0" w:afterAutospacing="0"/>
+      </w:pPr>
+      <w:r>
+        <w:rPr>
+          <w:rFonts w:ascii="Times" w:hAnsi="Times" w:cs="Times"/>
+          <w:color w:val="000000"/>
+        </w:rPr>
+        <w:t>Related Requirements: FR1, FR2, FR3, NFR1, NFR2</w:t>
+      </w:r>
+    </w:p>
+    <w:p>
+      <w:pPr>
+        <w:spacing w:after="240"/>
+      </w:pPr>
+    </w:p>
+    <w:p>
+      <w:pPr>
+        <w:pStyle w:val="Heading3"/>
+      </w:pPr>
+      <w:bookmarkStart w:id="20" w:name="_Toc965535"/>
+      <w:r>
+        <w:rPr>
+          <w:rFonts w:cs="Times"/>
+          <w:color w:val="000000"/>
+          <w:szCs w:val="24"/>
+        </w:rPr>
+        <w:t>FR.5 The software must export results from the analysis process to spreadsheet form.</w:t>
+      </w:r>
+      <w:bookmarkEnd w:id="20"/>
+    </w:p>
+    <w:p>
+      <w:pPr>
+        <w:pStyle w:val="NormalWeb"/>
+        <w:spacing w:before="0" w:beforeAutospacing="0" w:after="0" w:afterAutospacing="0"/>
+      </w:pPr>
+      <w:r>
+        <w:rPr>
+          <w:rFonts w:ascii="Times" w:hAnsi="Times" w:cs="Times"/>
+          <w:color w:val="000000"/>
+        </w:rPr>
+        <w:t>Source: Dr. Laszlo Kovacs – Customer Meeting</w:t>
+      </w:r>
+    </w:p>
+    <w:p>
+      <w:pPr>
+        <w:pStyle w:val="NormalWeb"/>
+        <w:spacing w:before="0" w:beforeAutospacing="0" w:after="0" w:afterAutospacing="0"/>
+      </w:pPr>
+      <w:r>
+        <w:rPr>
+          <w:rFonts w:ascii="Times" w:hAnsi="Times" w:cs="Times"/>
+          <w:color w:val="000000"/>
+        </w:rPr>
+        <w:t xml:space="preserve">Priority: </w:t>
+      </w:r>
+    </w:p>
+    <w:p>
+      <w:pPr>
+        <w:pStyle w:val="NormalWeb"/>
+        <w:spacing w:before="0" w:beforeAutospacing="0" w:after="0" w:afterAutospacing="0"/>
+      </w:pPr>
+      <w:r>
+        <w:rPr>
+          <w:rFonts w:ascii="Times" w:hAnsi="Times" w:cs="Times"/>
+          <w:color w:val="000000"/>
+        </w:rPr>
+        <w:t>Introduction: The system will write the results from analysis to a file.</w:t>
+      </w:r>
+    </w:p>
+    <w:p>
+      <w:pPr>
+        <w:pStyle w:val="NormalWeb"/>
+        <w:spacing w:before="0" w:beforeAutospacing="0" w:after="0" w:afterAutospacing="0"/>
+      </w:pPr>
+      <w:r>
+        <w:rPr>
+          <w:rFonts w:ascii="Times" w:hAnsi="Times" w:cs="Times"/>
+          <w:color w:val="000000"/>
+        </w:rPr>
+        <w:t>Inputs: The results of the analysis of the photos specified.</w:t>
+      </w:r>
+    </w:p>
+    <w:p>
+      <w:pPr>
+        <w:pStyle w:val="NormalWeb"/>
+        <w:spacing w:before="0" w:beforeAutospacing="0" w:after="0" w:afterAutospacing="0"/>
+      </w:pPr>
+      <w:r>
+        <w:rPr>
+          <w:rFonts w:ascii="Times" w:hAnsi="Times" w:cs="Times"/>
+          <w:color w:val="000000"/>
+        </w:rPr>
+        <w:t>Processing: Each result will be written to the output file by the system.</w:t>
+      </w:r>
+    </w:p>
+    <w:p>
+      <w:pPr>
+        <w:pStyle w:val="NormalWeb"/>
+        <w:spacing w:before="0" w:beforeAutospacing="0" w:after="0" w:afterAutospacing="0"/>
+      </w:pPr>
+      <w:r>
+        <w:rPr>
+          <w:rFonts w:ascii="Times" w:hAnsi="Times" w:cs="Times"/>
+          <w:color w:val="000000"/>
+        </w:rPr>
+        <w:t>Outputs: The software will output a file containing plant number, sample number, and percentage of mildew identified for each image in each tray with the .csv or .xls extension.</w:t>
+      </w:r>
+    </w:p>
+    <w:p>
+      <w:pPr>
+        <w:pStyle w:val="NormalWeb"/>
+        <w:spacing w:before="0" w:beforeAutospacing="0" w:after="0" w:afterAutospacing="0"/>
+      </w:pPr>
+      <w:r>
+        <w:rPr>
+          <w:rFonts w:ascii="Times" w:hAnsi="Times" w:cs="Times"/>
+          <w:color w:val="000000"/>
+        </w:rPr>
+        <w:t>Error Handling: If writing to the output file is unsuccessful, then an error will be returned to the user.</w:t>
+      </w:r>
+    </w:p>
+    <w:p>
+      <w:pPr>
+        <w:pStyle w:val="NormalWeb"/>
+        <w:spacing w:before="0" w:beforeAutospacing="0" w:after="0" w:afterAutospacing="0"/>
+      </w:pPr>
+      <w:r>
+        <w:rPr>
+          <w:rFonts w:ascii="Times" w:hAnsi="Times" w:cs="Times"/>
+          <w:color w:val="000000"/>
+        </w:rPr>
+        <w:t>Related Requirements: FR4, NFR2</w:t>
+      </w:r>
+    </w:p>
+    <w:p/>
     <w:p>
       <w:pPr>
         <w:pStyle w:val="Heading2"/>
       </w:pPr>
+      <w:bookmarkStart w:id="21" w:name="_Toc965536"/>
       <w:r>
         <w:rPr>
           <w:rFonts w:cs="Times"/>
           <w:color w:val="000000"/>
           <w:szCs w:val="28"/>
         </w:rPr>
-        <w:t>2.2 Product Functions</w:t>
-      </w:r>
-    </w:p>
-    <w:p>
-      <w:pPr>
-        <w:pStyle w:val="NormalWeb"/>
-        <w:spacing w:before="0" w:beforeAutospacing="0" w:after="0" w:afterAutospacing="0"/>
-      </w:pPr>
-      <w:r>
-        <w:rPr>
-          <w:rFonts w:ascii="Times" w:hAnsi="Times" w:cs="Times"/>
-          <w:color w:val="000000"/>
-        </w:rPr>
-        <w:t>With this product, the user will be able to upload several files that they wish to analyze. The software will then process all images simultaneously and calculate how much of the leaf consists of mildew. Once the software is finished processing, the system will display a percentage of the total surface area of pathogen detected on each file. The user will then have the option to export all results to a spreadsheet that will be organized by file name.</w:t>
+        <w:t>3.2 Non-Functional Requirements</w:t>
+      </w:r>
+      <w:bookmarkEnd w:id="21"/>
+    </w:p>
+    <w:p>
+      <w:pPr>
+        <w:pStyle w:val="Heading3"/>
+      </w:pPr>
+      <w:bookmarkStart w:id="22" w:name="_Toc965537"/>
+      <w:r>
+        <w:rPr>
+          <w:rFonts w:cs="Times"/>
+          <w:color w:val="000000"/>
+          <w:szCs w:val="24"/>
+        </w:rPr>
+        <w:t>NFR.1 Each individual picture must be processed within 1 second</w:t>
+      </w:r>
+      <w:bookmarkEnd w:id="22"/>
+    </w:p>
+    <w:p>
+      <w:pPr>
+        <w:pStyle w:val="NormalWeb"/>
+        <w:spacing w:before="0" w:beforeAutospacing="0" w:after="0" w:afterAutospacing="0"/>
+      </w:pPr>
+      <w:r>
+        <w:rPr>
+          <w:rFonts w:ascii="Times" w:hAnsi="Times" w:cs="Times"/>
+          <w:color w:val="000000"/>
+        </w:rPr>
+        <w:t>Source: Team Decision</w:t>
+      </w:r>
+    </w:p>
+    <w:p>
+      <w:pPr>
+        <w:pStyle w:val="NormalWeb"/>
+        <w:spacing w:before="0" w:beforeAutospacing="0" w:after="0" w:afterAutospacing="0"/>
+      </w:pPr>
+      <w:r>
+        <w:rPr>
+          <w:rFonts w:ascii="Times" w:hAnsi="Times" w:cs="Times"/>
+          <w:color w:val="000000"/>
+        </w:rPr>
+        <w:t xml:space="preserve">Priority: </w:t>
+      </w:r>
+    </w:p>
+    <w:p>
+      <w:pPr>
+        <w:pStyle w:val="NormalWeb"/>
+        <w:spacing w:before="0" w:beforeAutospacing="0" w:after="0" w:afterAutospacing="0"/>
+      </w:pPr>
+      <w:r>
+        <w:rPr>
+          <w:rFonts w:ascii="Times" w:hAnsi="Times" w:cs="Times"/>
+          <w:color w:val="000000"/>
+        </w:rPr>
+        <w:t xml:space="preserve">Introduction: The image processor will be able to determine the percent of mildew on the grapevine leaves in each individual pictures. This will occur within no longer than 1 second depending on the size of the photo. </w:t>
+      </w:r>
+    </w:p>
+    <w:p>
+      <w:pPr>
+        <w:pStyle w:val="NormalWeb"/>
+        <w:spacing w:before="0" w:beforeAutospacing="0" w:after="0" w:afterAutospacing="0"/>
+      </w:pPr>
+      <w:r>
+        <w:rPr>
+          <w:rFonts w:ascii="Times" w:hAnsi="Times" w:cs="Times"/>
+          <w:color w:val="000000"/>
+        </w:rPr>
+        <w:t xml:space="preserve">Inputs: digital images of types (.jpg or .png or </w:t>
+      </w:r>
+      <w:r>
+        <w:rPr>
+          <w:rFonts w:ascii="Times" w:hAnsi="Times" w:cs="Times"/>
+          <w:color w:val="000000"/>
+        </w:rPr>
+        <w:t>.tif/</w:t>
+      </w:r>
+      <w:r>
+        <w:rPr>
+          <w:rFonts w:ascii="Times" w:hAnsi="Times" w:cs="Times"/>
+          <w:color w:val="000000"/>
+        </w:rPr>
+        <w:t>.tiff) or a folder containing the trays taken from the sample</w:t>
+      </w:r>
+    </w:p>
+    <w:p>
+      <w:pPr>
+        <w:pStyle w:val="NormalWeb"/>
+        <w:spacing w:before="0" w:beforeAutospacing="0" w:after="0" w:afterAutospacing="0"/>
+      </w:pPr>
+      <w:r>
+        <w:rPr>
+          <w:rFonts w:ascii="Times" w:hAnsi="Times" w:cs="Times"/>
+          <w:color w:val="000000"/>
+        </w:rPr>
+        <w:t>Processing: Each photo shall take no longer than 1 second</w:t>
+      </w:r>
+      <w:r>
+        <w:rPr>
+          <w:rFonts w:ascii="Times" w:hAnsi="Times" w:cs="Times"/>
+          <w:color w:val="000000"/>
+        </w:rPr>
+        <w:t>(s)</w:t>
+      </w:r>
+    </w:p>
+    <w:p>
+      <w:pPr>
+        <w:pStyle w:val="NormalWeb"/>
+        <w:spacing w:before="0" w:beforeAutospacing="0" w:after="0" w:afterAutospacing="0"/>
+      </w:pPr>
+      <w:r>
+        <w:rPr>
+          <w:rFonts w:ascii="Times" w:hAnsi="Times" w:cs="Times"/>
+          <w:color w:val="000000"/>
+        </w:rPr>
+        <w:t>Outputs: mildew percentage, tray name, sample name</w:t>
+      </w:r>
+    </w:p>
+    <w:p>
+      <w:pPr>
+        <w:pStyle w:val="NormalWeb"/>
+        <w:spacing w:before="0" w:beforeAutospacing="0" w:after="0" w:afterAutospacing="0"/>
+      </w:pPr>
+      <w:r>
+        <w:rPr>
+          <w:rFonts w:ascii="Times" w:hAnsi="Times" w:cs="Times"/>
+          <w:color w:val="000000"/>
+        </w:rPr>
+        <w:t>Error Handling: If the image is unable to be processed, an error will be thrown to the user.</w:t>
+      </w:r>
+    </w:p>
+    <w:p>
+      <w:pPr>
+        <w:pStyle w:val="NormalWeb"/>
+        <w:spacing w:before="0" w:beforeAutospacing="0" w:after="0" w:afterAutospacing="0"/>
+      </w:pPr>
+      <w:r>
+        <w:rPr>
+          <w:rFonts w:ascii="Times" w:hAnsi="Times" w:cs="Times"/>
+          <w:color w:val="000000"/>
+        </w:rPr>
+        <w:t>Related Requirements: FR4, FR5</w:t>
+      </w:r>
+    </w:p>
+    <w:p/>
+    <w:p>
+      <w:pPr>
+        <w:pStyle w:val="Heading3"/>
+      </w:pPr>
+      <w:bookmarkStart w:id="23" w:name="_Toc965538"/>
+      <w:r>
+        <w:rPr>
+          <w:rFonts w:cs="Times"/>
+          <w:color w:val="000000"/>
+          <w:szCs w:val="24"/>
+        </w:rPr>
+        <w:lastRenderedPageBreak/>
+        <w:t xml:space="preserve">NFR.2 Growth rates for the mildew shall be determined with no less than a </w:t>
+      </w:r>
+      <w:r>
+        <w:rPr>
+          <w:rFonts w:cs="Times"/>
+          <w:color w:val="000000"/>
+          <w:szCs w:val="24"/>
+        </w:rPr>
+        <w:t>90</w:t>
+      </w:r>
+      <w:r>
+        <w:rPr>
+          <w:rFonts w:cs="Times"/>
+          <w:color w:val="000000"/>
+          <w:szCs w:val="24"/>
+        </w:rPr>
+        <w:t>% accuracy rate</w:t>
+      </w:r>
+      <w:bookmarkEnd w:id="23"/>
+    </w:p>
+    <w:p>
+      <w:pPr>
+        <w:pStyle w:val="NormalWeb"/>
+        <w:spacing w:before="0" w:beforeAutospacing="0" w:after="0" w:afterAutospacing="0"/>
+      </w:pPr>
+      <w:r>
+        <w:rPr>
+          <w:rFonts w:ascii="Times" w:hAnsi="Times" w:cs="Times"/>
+          <w:color w:val="000000"/>
+        </w:rPr>
+        <w:t>Source: Team Decision</w:t>
+      </w:r>
+    </w:p>
+    <w:p>
+      <w:pPr>
+        <w:pStyle w:val="NormalWeb"/>
+        <w:spacing w:before="0" w:beforeAutospacing="0" w:after="0" w:afterAutospacing="0"/>
+      </w:pPr>
+      <w:r>
+        <w:rPr>
+          <w:rFonts w:ascii="Times" w:hAnsi="Times" w:cs="Times"/>
+          <w:color w:val="000000"/>
+        </w:rPr>
+        <w:t xml:space="preserve">Priority: </w:t>
+      </w:r>
+    </w:p>
+    <w:p>
+      <w:pPr>
+        <w:pStyle w:val="NormalWeb"/>
+        <w:spacing w:before="0" w:beforeAutospacing="0" w:after="0" w:afterAutospacing="0"/>
+      </w:pPr>
+      <w:r>
+        <w:rPr>
+          <w:rFonts w:ascii="Times" w:hAnsi="Times" w:cs="Times"/>
+          <w:color w:val="000000"/>
+        </w:rPr>
+        <w:t>Introduction: After analyzing all the images, we can determine the rate of the mildew growth per image with no less than a 9</w:t>
+      </w:r>
+      <w:r>
+        <w:rPr>
+          <w:rFonts w:ascii="Times" w:hAnsi="Times" w:cs="Times"/>
+          <w:color w:val="000000"/>
+        </w:rPr>
+        <w:t>0</w:t>
+      </w:r>
+      <w:r>
+        <w:rPr>
+          <w:rFonts w:ascii="Times" w:hAnsi="Times" w:cs="Times"/>
+          <w:color w:val="000000"/>
+        </w:rPr>
+        <w:t>% accuracy rate.</w:t>
+      </w:r>
+    </w:p>
+    <w:p>
+      <w:pPr>
+        <w:pStyle w:val="NormalWeb"/>
+        <w:spacing w:before="0" w:beforeAutospacing="0" w:after="0" w:afterAutospacing="0"/>
+      </w:pPr>
+      <w:r>
+        <w:rPr>
+          <w:rFonts w:ascii="Times" w:hAnsi="Times" w:cs="Times"/>
+          <w:color w:val="000000"/>
+        </w:rPr>
+        <w:t>Inputs: Images (allowed formats: .jpg or .png or .tif/tiff) taken from the specified tray folder within the specified date folder.</w:t>
+      </w:r>
+    </w:p>
+    <w:p>
+      <w:pPr>
+        <w:pStyle w:val="NormalWeb"/>
+        <w:spacing w:before="0" w:beforeAutospacing="0" w:after="0" w:afterAutospacing="0"/>
+      </w:pPr>
+      <w:r>
+        <w:rPr>
+          <w:rFonts w:ascii="Times" w:hAnsi="Times" w:cs="Times"/>
+          <w:color w:val="000000"/>
+        </w:rPr>
+        <w:t>Processing: This calculation should take no longer than the one second allowed per photo.</w:t>
+      </w:r>
+    </w:p>
+    <w:p>
+      <w:pPr>
+        <w:pStyle w:val="NormalWeb"/>
+        <w:spacing w:before="0" w:beforeAutospacing="0" w:after="0" w:afterAutospacing="0"/>
+      </w:pPr>
+      <w:r>
+        <w:rPr>
+          <w:rFonts w:ascii="Times" w:hAnsi="Times" w:cs="Times"/>
+          <w:color w:val="000000"/>
+        </w:rPr>
+        <w:t>Outputs: A message specifying the percentage of growth per tray.</w:t>
+      </w:r>
+    </w:p>
+    <w:p>
+      <w:pPr>
+        <w:pStyle w:val="NormalWeb"/>
+        <w:spacing w:before="0" w:beforeAutospacing="0" w:after="0" w:afterAutospacing="0"/>
+      </w:pPr>
+      <w:r>
+        <w:rPr>
+          <w:rFonts w:ascii="Times" w:hAnsi="Times" w:cs="Times"/>
+          <w:color w:val="000000"/>
+        </w:rPr>
+        <w:t>Error Handling: If the percentage of mildew growth cannot be determined, the user will be informed.</w:t>
+      </w:r>
+    </w:p>
+    <w:p>
+      <w:pPr>
+        <w:pStyle w:val="NormalWeb"/>
+        <w:spacing w:before="0" w:beforeAutospacing="0" w:after="0" w:afterAutospacing="0"/>
+      </w:pPr>
+      <w:r>
+        <w:rPr>
+          <w:rFonts w:ascii="Times" w:hAnsi="Times" w:cs="Times"/>
+          <w:color w:val="000000"/>
+        </w:rPr>
+        <w:t>Related Requirements: FR4, FR5</w:t>
+      </w:r>
+    </w:p>
+    <w:p/>
+    <w:p>
+      <w:pPr>
+        <w:pStyle w:val="Heading3"/>
+      </w:pPr>
+      <w:bookmarkStart w:id="24" w:name="_Toc965539"/>
+      <w:r>
+        <w:rPr>
+          <w:rFonts w:cs="Times"/>
+          <w:color w:val="000000"/>
+          <w:szCs w:val="24"/>
+        </w:rPr>
+        <w:t xml:space="preserve">NFR.3 Up to </w:t>
+      </w:r>
+      <w:r>
+        <w:rPr>
+          <w:rFonts w:cs="Times"/>
+          <w:color w:val="000000"/>
+          <w:szCs w:val="24"/>
+        </w:rPr>
+        <w:t>eight</w:t>
+      </w:r>
+      <w:r>
+        <w:rPr>
+          <w:rFonts w:cs="Times"/>
+          <w:color w:val="000000"/>
+          <w:szCs w:val="24"/>
+        </w:rPr>
+        <w:t xml:space="preserve"> photos may be uploaded simultaneously.</w:t>
+      </w:r>
+      <w:bookmarkEnd w:id="24"/>
+    </w:p>
+    <w:p>
+      <w:pPr>
+        <w:pStyle w:val="NormalWeb"/>
+        <w:spacing w:before="0" w:beforeAutospacing="0" w:after="0" w:afterAutospacing="0"/>
+      </w:pPr>
+      <w:r>
+        <w:rPr>
+          <w:rFonts w:ascii="Times" w:hAnsi="Times" w:cs="Times"/>
+          <w:color w:val="000000"/>
+        </w:rPr>
+        <w:t>Source: Team Decision</w:t>
+      </w:r>
+    </w:p>
+    <w:p>
+      <w:pPr>
+        <w:pStyle w:val="NormalWeb"/>
+        <w:spacing w:before="0" w:beforeAutospacing="0" w:after="0" w:afterAutospacing="0"/>
+      </w:pPr>
+      <w:r>
+        <w:rPr>
+          <w:rFonts w:ascii="Times" w:hAnsi="Times" w:cs="Times"/>
+          <w:color w:val="000000"/>
+        </w:rPr>
+        <w:t xml:space="preserve">Priority: </w:t>
+      </w:r>
+    </w:p>
+    <w:p>
+      <w:pPr>
+        <w:pStyle w:val="NormalWeb"/>
+        <w:spacing w:before="0" w:beforeAutospacing="0" w:after="0" w:afterAutospacing="0"/>
+      </w:pPr>
+      <w:r>
+        <w:rPr>
+          <w:rFonts w:ascii="Times" w:hAnsi="Times" w:cs="Times"/>
+          <w:color w:val="000000"/>
+        </w:rPr>
+        <w:t>Introduction: Once the images are specified, the software must analyze all photos using a multithreading process.</w:t>
+      </w:r>
+    </w:p>
+    <w:p>
+      <w:pPr>
+        <w:pStyle w:val="NormalWeb"/>
+        <w:spacing w:before="0" w:beforeAutospacing="0" w:after="0" w:afterAutospacing="0"/>
+      </w:pPr>
+      <w:r>
+        <w:rPr>
+          <w:rFonts w:ascii="Times" w:hAnsi="Times" w:cs="Times"/>
+          <w:color w:val="000000"/>
+        </w:rPr>
+        <w:t xml:space="preserve">Inputs: A set </w:t>
+      </w:r>
+      <w:r>
+        <w:rPr>
+          <w:rFonts w:ascii="Times" w:hAnsi="Times" w:cs="Times"/>
+          <w:color w:val="000000"/>
+        </w:rPr>
+        <w:t>of photos</w:t>
+      </w:r>
+      <w:r>
+        <w:rPr>
+          <w:rFonts w:ascii="Times" w:hAnsi="Times" w:cs="Times"/>
+          <w:color w:val="000000"/>
+        </w:rPr>
+        <w:t xml:space="preserve"> that the user wishes to analyze</w:t>
+      </w:r>
+    </w:p>
+    <w:p>
+      <w:pPr>
+        <w:pStyle w:val="NormalWeb"/>
+        <w:spacing w:before="0" w:beforeAutospacing="0" w:after="0" w:afterAutospacing="0"/>
+      </w:pPr>
+      <w:r>
+        <w:rPr>
+          <w:rFonts w:ascii="Times" w:hAnsi="Times" w:cs="Times"/>
+          <w:color w:val="000000"/>
+        </w:rPr>
+        <w:t>Processing: The software will analyze the photos that are specified for OpenCV image tools and multithreading.</w:t>
+      </w:r>
+    </w:p>
+    <w:p>
+      <w:pPr>
+        <w:pStyle w:val="NormalWeb"/>
+        <w:spacing w:before="0" w:beforeAutospacing="0" w:after="0" w:afterAutospacing="0"/>
+      </w:pPr>
+      <w:r>
+        <w:rPr>
+          <w:rFonts w:ascii="Times" w:hAnsi="Times" w:cs="Times"/>
+          <w:color w:val="000000"/>
+        </w:rPr>
+        <w:t xml:space="preserve">Outputs: The software will return a ratio of mildew to leaf disk for </w:t>
+      </w:r>
+      <w:r>
+        <w:rPr>
+          <w:rFonts w:ascii="Times" w:hAnsi="Times" w:cs="Times"/>
+          <w:color w:val="000000"/>
+        </w:rPr>
+        <w:t xml:space="preserve">up to the max number </w:t>
+      </w:r>
+      <w:r>
+        <w:rPr>
+          <w:rFonts w:ascii="Times" w:hAnsi="Times" w:cs="Times"/>
+          <w:color w:val="000000"/>
+        </w:rPr>
+        <w:t>of photos</w:t>
+      </w:r>
+      <w:r>
+        <w:rPr>
+          <w:rFonts w:ascii="Times" w:hAnsi="Times" w:cs="Times"/>
+          <w:color w:val="000000"/>
+        </w:rPr>
+        <w:t xml:space="preserve"> at the same time.</w:t>
+      </w:r>
+    </w:p>
+    <w:p>
+      <w:pPr>
+        <w:pStyle w:val="NormalWeb"/>
+        <w:spacing w:before="0" w:beforeAutospacing="0" w:after="0" w:afterAutospacing="0"/>
+      </w:pPr>
+      <w:r>
+        <w:rPr>
+          <w:rFonts w:ascii="Times" w:hAnsi="Times" w:cs="Times"/>
+          <w:color w:val="000000"/>
+        </w:rPr>
+        <w:t xml:space="preserve">Error Handling: If the analysis is taking too long, then an error message will be displayed. </w:t>
+      </w:r>
+    </w:p>
+    <w:p>
+      <w:pPr>
+        <w:pStyle w:val="NormalWeb"/>
+        <w:spacing w:before="0" w:beforeAutospacing="0" w:after="0" w:afterAutospacing="0"/>
+      </w:pPr>
+      <w:r>
+        <w:rPr>
+          <w:rFonts w:ascii="Times" w:hAnsi="Times" w:cs="Times"/>
+          <w:color w:val="000000"/>
+        </w:rPr>
+        <w:t>Related Requirements: FR4, FR5</w:t>
       </w:r>
     </w:p>
     <w:p>
       <w:pPr>
         <w:pStyle w:val="Heading2"/>
       </w:pPr>
+      <w:bookmarkStart w:id="25" w:name="_Toc965540"/>
       <w:r>
         <w:rPr>
           <w:rFonts w:cs="Times"/>
           <w:color w:val="000000"/>
           <w:szCs w:val="28"/>
         </w:rPr>
-        <w:t>2.3 User Characteristics</w:t>
-      </w:r>
-    </w:p>
-    <w:p>
-      <w:pPr>
-        <w:pStyle w:val="NormalWeb"/>
-        <w:spacing w:before="0" w:beforeAutospacing="0" w:after="0" w:afterAutospacing="0"/>
-      </w:pPr>
-      <w:r>
-        <w:rPr>
-          <w:rFonts w:ascii="Times" w:hAnsi="Times" w:cs="Times"/>
-          <w:color w:val="000000"/>
-        </w:rPr>
-        <w:t xml:space="preserve">Dr. Kovacs and the people working in his lab will likely be the only people who ever use this software for its intended </w:t>
-      </w:r>
-      <w:r>
-        <w:rPr>
-          <w:rFonts w:ascii="Times" w:hAnsi="Times" w:cs="Times"/>
-          <w:color w:val="000000"/>
-        </w:rPr>
-        <w:t>purpose,</w:t>
-      </w:r>
-      <w:r>
-        <w:rPr>
-          <w:rFonts w:ascii="Times" w:hAnsi="Times" w:cs="Times"/>
-          <w:color w:val="000000"/>
-        </w:rPr>
-        <w:t xml:space="preserve"> but it should still be easy to use. Using a GUI helps keep the learning curve down and enables less computer literate people to use the software. </w:t>
-      </w:r>
-      <w:r>
-        <w:rPr>
-          <w:rFonts w:ascii="Times" w:hAnsi="Times" w:cs="Times"/>
-          <w:color w:val="000000"/>
-        </w:rPr>
-        <w:t>If</w:t>
-      </w:r>
-      <w:r>
-        <w:rPr>
-          <w:rFonts w:ascii="Times" w:hAnsi="Times" w:cs="Times"/>
-          <w:color w:val="000000"/>
-        </w:rPr>
-        <w:t xml:space="preserve"> the user understands how to open the program and navigate the file </w:t>
-      </w:r>
-      <w:r>
-        <w:rPr>
-          <w:rFonts w:ascii="Times" w:hAnsi="Times" w:cs="Times"/>
-          <w:color w:val="000000"/>
-        </w:rPr>
-        <w:t>system,</w:t>
-      </w:r>
-      <w:r>
-        <w:rPr>
-          <w:rFonts w:ascii="Times" w:hAnsi="Times" w:cs="Times"/>
-          <w:color w:val="000000"/>
-        </w:rPr>
-        <w:t xml:space="preserve"> they should be able to use the software. Because the intended users wish to use the software for further academic research in a scientific discipline it needs to be very accurate.</w:t>
-      </w:r>
-    </w:p>
-    <w:p>
-      <w:pPr>
-        <w:pStyle w:val="Heading2"/>
-      </w:pPr>
-      <w:r>
-        <w:rPr>
-          <w:rFonts w:cs="Times"/>
-          <w:color w:val="000000"/>
-          <w:szCs w:val="28"/>
-        </w:rPr>
-        <w:t>2.4 General Constraints</w:t>
-      </w:r>
-    </w:p>
-    <w:p>
-      <w:pPr>
-        <w:pStyle w:val="NormalWeb"/>
-        <w:spacing w:before="0" w:beforeAutospacing="0" w:after="0" w:afterAutospacing="0"/>
-      </w:pPr>
-      <w:r>
-        <w:rPr>
-          <w:rFonts w:ascii="Times" w:hAnsi="Times" w:cs="Times"/>
-          <w:color w:val="000000"/>
-        </w:rPr>
-        <w:t>The biggest constraint will be performance. Balancing the speed of analysis with the accuracy of the analysis. We expect that the program should take negligible or little time to run but should be very accurate to meet the stakeholders needs. There is no fiscal cost for this project but the time to implement it is limited.  </w:t>
-      </w:r>
-    </w:p>
-    <w:p>
-      <w:pPr>
-        <w:pStyle w:val="Heading2"/>
-      </w:pPr>
-      <w:r>
-        <w:rPr>
-          <w:rFonts w:cs="Times"/>
-          <w:color w:val="000000"/>
-          <w:szCs w:val="28"/>
-        </w:rPr>
-        <w:t>2.5 Assumptions and Dependencies</w:t>
-      </w:r>
-    </w:p>
-    <w:p>
-      <w:pPr>
-        <w:pStyle w:val="NormalWeb"/>
-        <w:spacing w:before="0" w:beforeAutospacing="0" w:after="0" w:afterAutospacing="0"/>
-      </w:pPr>
-      <w:r>
-        <w:rPr>
-          <w:rFonts w:ascii="Times" w:hAnsi="Times" w:cs="Times"/>
-          <w:color w:val="000000"/>
-        </w:rPr>
-        <w:t xml:space="preserve">It is assumed that the user will be using Windows operating system and that the minimum required hardware will be available. The minimum required hardware should be as low end as possible because we want this software to be able to run on a laptop or desktop not just on over-priced lab computers. We assume that we can accurately measure the amount of pathogen in a relatively short amount of time, e.g. less than two minutes for a set of 4K images. We assume that the users will want to analyze one or more sample at a time. All of this is dependent on using OpenCV. OpenCV is open source and publicly available but it could still cause problems since </w:t>
-      </w:r>
-      <w:r>
-        <w:rPr>
-          <w:rFonts w:ascii="Times" w:hAnsi="Times" w:cs="Times"/>
-          <w:color w:val="000000"/>
-        </w:rPr>
-        <w:lastRenderedPageBreak/>
-        <w:t xml:space="preserve">we are relying on a specific </w:t>
-      </w:r>
-      <w:r>
-        <w:rPr>
-          <w:rFonts w:ascii="Times" w:hAnsi="Times" w:cs="Times"/>
-          <w:color w:val="000000"/>
-        </w:rPr>
-        <w:t>version’s</w:t>
-      </w:r>
-      <w:r>
-        <w:rPr>
-          <w:rFonts w:ascii="Times" w:hAnsi="Times" w:cs="Times"/>
-          <w:color w:val="000000"/>
-        </w:rPr>
-        <w:t xml:space="preserve"> implementation in our code. We assume that we will release the project with Python 3.4.1 and OpenCV 4.0.1.    </w:t>
-      </w:r>
-    </w:p>
-    <w:p>
-      <w:pPr>
-        <w:pStyle w:val="Heading1"/>
-      </w:pPr>
-      <w:r>
-        <w:rPr>
-          <w:rFonts w:cs="Times"/>
-          <w:color w:val="000000"/>
-          <w:szCs w:val="32"/>
-        </w:rPr>
-        <w:t>3. Specific Requirements</w:t>
-      </w:r>
-    </w:p>
-    <w:p>
-      <w:pPr>
-        <w:pStyle w:val="Heading2"/>
-      </w:pPr>
-      <w:r>
-        <w:rPr>
-          <w:rFonts w:cs="Times"/>
-          <w:color w:val="000000"/>
-          <w:szCs w:val="28"/>
-        </w:rPr>
-        <w:t>3.1 Functional Requirements</w:t>
-      </w:r>
+        <w:t>3.3 Design Constraints</w:t>
+      </w:r>
+      <w:bookmarkEnd w:id="25"/>
     </w:p>
     <w:p>
       <w:pPr>
         <w:pStyle w:val="Heading3"/>
       </w:pPr>
+      <w:bookmarkStart w:id="26" w:name="_Toc965541"/>
       <w:r>
         <w:rPr>
           <w:rFonts w:cs="Times"/>
           <w:color w:val="000000"/>
           <w:szCs w:val="24"/>
         </w:rPr>
-        <w:t>FR.1 The software must allow the users to enter the date of the samples they want to upload.</w:t>
-      </w:r>
-    </w:p>
-    <w:p>
-      <w:pPr>
-        <w:pStyle w:val="NormalWeb"/>
-        <w:spacing w:before="0" w:beforeAutospacing="0" w:after="0" w:afterAutospacing="0"/>
-      </w:pPr>
-      <w:r>
-        <w:rPr>
-          <w:rFonts w:ascii="Times" w:hAnsi="Times" w:cs="Times"/>
-          <w:color w:val="000000"/>
-        </w:rPr>
-        <w:t>Source: Team Decision</w:t>
-      </w:r>
-    </w:p>
-    <w:p>
-      <w:pPr>
-        <w:pStyle w:val="NormalWeb"/>
-        <w:spacing w:before="0" w:beforeAutospacing="0" w:after="0" w:afterAutospacing="0"/>
-      </w:pPr>
-      <w:r>
-        <w:rPr>
-          <w:rFonts w:ascii="Times" w:hAnsi="Times" w:cs="Times"/>
-          <w:color w:val="000000"/>
-        </w:rPr>
-        <w:t xml:space="preserve">Priority: </w:t>
-      </w:r>
-    </w:p>
-    <w:p>
-      <w:pPr>
-        <w:pStyle w:val="NormalWeb"/>
-        <w:spacing w:before="0" w:beforeAutospacing="0" w:after="0" w:afterAutospacing="0"/>
-      </w:pPr>
-      <w:r>
-        <w:rPr>
-          <w:rFonts w:ascii="Times" w:hAnsi="Times" w:cs="Times"/>
-          <w:color w:val="000000"/>
-        </w:rPr>
-        <w:t>Introduction: The date is used for registering how many days past inoculation the samples are.</w:t>
-      </w:r>
-    </w:p>
-    <w:p>
-      <w:pPr>
-        <w:pStyle w:val="NormalWeb"/>
-        <w:spacing w:before="0" w:beforeAutospacing="0" w:after="0" w:afterAutospacing="0"/>
-      </w:pPr>
-      <w:r>
-        <w:rPr>
-          <w:rFonts w:ascii="Times" w:hAnsi="Times" w:cs="Times"/>
-          <w:color w:val="000000"/>
-        </w:rPr>
-        <w:t>Inputs: None</w:t>
-      </w:r>
-    </w:p>
-    <w:p>
-      <w:pPr>
-        <w:pStyle w:val="NormalWeb"/>
-        <w:spacing w:before="0" w:beforeAutospacing="0" w:after="0" w:afterAutospacing="0"/>
-      </w:pPr>
-      <w:r>
-        <w:rPr>
-          <w:rFonts w:ascii="Times" w:hAnsi="Times" w:cs="Times"/>
-          <w:color w:val="000000"/>
-        </w:rPr>
-        <w:t>Processing: The number of days past injection will be input by the user.</w:t>
-      </w:r>
-    </w:p>
-    <w:p>
-      <w:pPr>
-        <w:pStyle w:val="NormalWeb"/>
-        <w:spacing w:before="0" w:beforeAutospacing="0" w:after="0" w:afterAutospacing="0"/>
-      </w:pPr>
-      <w:r>
-        <w:rPr>
-          <w:rFonts w:ascii="Times" w:hAnsi="Times" w:cs="Times"/>
-          <w:color w:val="000000"/>
-        </w:rPr>
-        <w:t>Outputs: None</w:t>
-      </w:r>
-    </w:p>
-    <w:p>
-      <w:pPr>
-        <w:pStyle w:val="NormalWeb"/>
-        <w:spacing w:before="0" w:beforeAutospacing="0" w:after="0" w:afterAutospacing="0"/>
-      </w:pPr>
-      <w:r>
-        <w:rPr>
-          <w:rFonts w:ascii="Times" w:hAnsi="Times" w:cs="Times"/>
-          <w:color w:val="000000"/>
-        </w:rPr>
-        <w:t>Error Handling: If the user tries to use photos from a different set, an error will be thrown to the user asking them to pick a photo in the respective set.</w:t>
-      </w:r>
-    </w:p>
-    <w:p>
-      <w:pPr>
-        <w:pStyle w:val="NormalWeb"/>
-        <w:spacing w:before="0" w:beforeAutospacing="0" w:after="0" w:afterAutospacing="0"/>
-      </w:pPr>
-      <w:r>
-        <w:rPr>
-          <w:rFonts w:ascii="Times" w:hAnsi="Times" w:cs="Times"/>
-          <w:color w:val="000000"/>
-        </w:rPr>
-        <w:t>Related Requirements: FR4</w:t>
-      </w:r>
-    </w:p>
-    <w:p/>
-    <w:p>
-      <w:pPr>
-        <w:pStyle w:val="Heading3"/>
-      </w:pPr>
-      <w:r>
-        <w:rPr>
-          <w:rFonts w:cs="Times"/>
-          <w:color w:val="000000"/>
-          <w:szCs w:val="24"/>
-        </w:rPr>
-        <w:t>FR.2 The software must allow the user to specify the trays number(s) they want to use.</w:t>
-      </w:r>
-    </w:p>
-    <w:p>
-      <w:pPr>
-        <w:pStyle w:val="NormalWeb"/>
-        <w:spacing w:before="0" w:beforeAutospacing="0" w:after="0" w:afterAutospacing="0"/>
-      </w:pPr>
-      <w:r>
-        <w:rPr>
-          <w:rFonts w:ascii="Times" w:hAnsi="Times" w:cs="Times"/>
-          <w:color w:val="000000"/>
-        </w:rPr>
-        <w:t>Source: Team Decision</w:t>
-      </w:r>
-    </w:p>
-    <w:p>
-      <w:pPr>
-        <w:pStyle w:val="NormalWeb"/>
-        <w:spacing w:before="0" w:beforeAutospacing="0" w:after="0" w:afterAutospacing="0"/>
-      </w:pPr>
-      <w:r>
-        <w:rPr>
-          <w:rFonts w:ascii="Times" w:hAnsi="Times" w:cs="Times"/>
-          <w:color w:val="000000"/>
-        </w:rPr>
-        <w:t xml:space="preserve">Priority: </w:t>
-      </w:r>
-    </w:p>
-    <w:p>
-      <w:pPr>
-        <w:pStyle w:val="NormalWeb"/>
-        <w:spacing w:before="0" w:beforeAutospacing="0" w:after="0" w:afterAutospacing="0"/>
-      </w:pPr>
-      <w:r>
-        <w:rPr>
-          <w:rFonts w:ascii="Times" w:hAnsi="Times" w:cs="Times"/>
-          <w:color w:val="000000"/>
-        </w:rPr>
-        <w:t>Introduction: The tray number(s) will determine which samples are pulled by the software for analysis.</w:t>
-      </w:r>
-    </w:p>
-    <w:p>
-      <w:pPr>
-        <w:pStyle w:val="NormalWeb"/>
-        <w:spacing w:before="0" w:beforeAutospacing="0" w:after="0" w:afterAutospacing="0"/>
-      </w:pPr>
-      <w:r>
-        <w:rPr>
-          <w:rFonts w:ascii="Times" w:hAnsi="Times" w:cs="Times"/>
-          <w:color w:val="000000"/>
-        </w:rPr>
-        <w:t>Inputs: A number that specifies the number of trays the user will be pulling samples from.</w:t>
-      </w:r>
-    </w:p>
-    <w:p>
-      <w:pPr>
-        <w:pStyle w:val="NormalWeb"/>
-        <w:spacing w:before="0" w:beforeAutospacing="0" w:after="0" w:afterAutospacing="0"/>
-      </w:pPr>
-      <w:r>
-        <w:rPr>
-          <w:rFonts w:ascii="Times" w:hAnsi="Times" w:cs="Times"/>
-          <w:color w:val="000000"/>
-        </w:rPr>
-        <w:t>Processing: The images will be selected by the user and readied for analysis by the Leaf Disk Analyzer.</w:t>
-      </w:r>
-    </w:p>
-    <w:p>
-      <w:pPr>
-        <w:pStyle w:val="NormalWeb"/>
-        <w:spacing w:before="0" w:beforeAutospacing="0" w:after="0" w:afterAutospacing="0"/>
-      </w:pPr>
-      <w:r>
-        <w:rPr>
-          <w:rFonts w:ascii="Times" w:hAnsi="Times" w:cs="Times"/>
-          <w:color w:val="000000"/>
-        </w:rPr>
-        <w:t>Outputs: The system will notify the user that the upload is complete and is beginning the analyzing process.</w:t>
-      </w:r>
-    </w:p>
-    <w:p>
-      <w:pPr>
-        <w:pStyle w:val="NormalWeb"/>
-        <w:spacing w:before="0" w:beforeAutospacing="0" w:after="0" w:afterAutospacing="0"/>
-      </w:pPr>
-      <w:r>
-        <w:rPr>
-          <w:rFonts w:ascii="Times" w:hAnsi="Times" w:cs="Times"/>
-          <w:color w:val="000000"/>
-        </w:rPr>
-        <w:t>Error Handling: Must make sure that the specified path is valid.</w:t>
-      </w:r>
-    </w:p>
-    <w:p>
-      <w:pPr>
-        <w:pStyle w:val="NormalWeb"/>
-        <w:spacing w:before="0" w:beforeAutospacing="0" w:after="0" w:afterAutospacing="0"/>
-      </w:pPr>
-      <w:r>
-        <w:rPr>
-          <w:rFonts w:ascii="Times" w:hAnsi="Times" w:cs="Times"/>
-          <w:color w:val="000000"/>
-        </w:rPr>
-        <w:t>Related Requirements: FR4</w:t>
-      </w:r>
-    </w:p>
-    <w:p/>
-    <w:p>
-      <w:pPr>
-        <w:pStyle w:val="Heading3"/>
-      </w:pPr>
-      <w:r>
-        <w:rPr>
-          <w:rFonts w:cs="Times"/>
-          <w:color w:val="000000"/>
-          <w:szCs w:val="24"/>
-        </w:rPr>
-        <w:t xml:space="preserve">FR.3 The software must allow the user to specify the picture number(s) they want to analyze. </w:t>
-      </w:r>
-    </w:p>
-    <w:p>
-      <w:pPr>
-        <w:pStyle w:val="NormalWeb"/>
-        <w:spacing w:before="0" w:beforeAutospacing="0" w:after="0" w:afterAutospacing="0"/>
-      </w:pPr>
-      <w:r>
-        <w:rPr>
-          <w:rFonts w:ascii="Times" w:hAnsi="Times" w:cs="Times"/>
-          <w:color w:val="000000"/>
-        </w:rPr>
-        <w:t>Source:  Team Decision</w:t>
-      </w:r>
-    </w:p>
-    <w:p>
-      <w:pPr>
-        <w:pStyle w:val="NormalWeb"/>
-        <w:spacing w:before="0" w:beforeAutospacing="0" w:after="0" w:afterAutospacing="0"/>
-      </w:pPr>
-      <w:r>
-        <w:rPr>
-          <w:rFonts w:ascii="Times" w:hAnsi="Times" w:cs="Times"/>
-          <w:color w:val="000000"/>
-        </w:rPr>
-        <w:t xml:space="preserve">Priority: </w:t>
-      </w:r>
-    </w:p>
-    <w:p>
-      <w:pPr>
-        <w:pStyle w:val="NormalWeb"/>
-        <w:spacing w:before="0" w:beforeAutospacing="0" w:after="0" w:afterAutospacing="0"/>
-      </w:pPr>
-      <w:r>
-        <w:rPr>
-          <w:rFonts w:ascii="Times" w:hAnsi="Times" w:cs="Times"/>
-          <w:color w:val="000000"/>
-        </w:rPr>
-        <w:t>Introduction: The picture numbers will determine which samples are pulled by the software for analyzing.</w:t>
-      </w:r>
-    </w:p>
-    <w:p>
-      <w:pPr>
-        <w:pStyle w:val="NormalWeb"/>
-        <w:spacing w:before="0" w:beforeAutospacing="0" w:after="0" w:afterAutospacing="0"/>
-      </w:pPr>
-      <w:r>
-        <w:rPr>
-          <w:rFonts w:ascii="Times" w:hAnsi="Times" w:cs="Times"/>
-          <w:color w:val="000000"/>
-        </w:rPr>
-        <w:t>Inputs: A single image number or collection of image numbers in the format of 1,2,3, or a range of numbers in the format of 1-9.</w:t>
-      </w:r>
-    </w:p>
-    <w:p>
-      <w:pPr>
-        <w:pStyle w:val="NormalWeb"/>
-        <w:spacing w:before="0" w:beforeAutospacing="0" w:after="0" w:afterAutospacing="0"/>
-      </w:pPr>
-      <w:r>
-        <w:rPr>
-          <w:rFonts w:ascii="Times" w:hAnsi="Times" w:cs="Times"/>
-          <w:color w:val="000000"/>
-        </w:rPr>
-        <w:t>Processing: The images will be picked by the software and analyzed.</w:t>
-      </w:r>
-    </w:p>
-    <w:p>
-      <w:pPr>
-        <w:pStyle w:val="NormalWeb"/>
-        <w:spacing w:before="0" w:beforeAutospacing="0" w:after="0" w:afterAutospacing="0"/>
-      </w:pPr>
-      <w:r>
-        <w:rPr>
-          <w:rFonts w:ascii="Times" w:hAnsi="Times" w:cs="Times"/>
-          <w:color w:val="000000"/>
-        </w:rPr>
-        <w:t>Outputs: None</w:t>
-      </w:r>
-    </w:p>
-    <w:p>
-      <w:pPr>
-        <w:pStyle w:val="NormalWeb"/>
-        <w:spacing w:before="0" w:beforeAutospacing="0" w:after="0" w:afterAutospacing="0"/>
-      </w:pPr>
-      <w:r>
-        <w:rPr>
-          <w:rFonts w:ascii="Times" w:hAnsi="Times" w:cs="Times"/>
-          <w:color w:val="000000"/>
-        </w:rPr>
-        <w:t>Error Handling: Throw an error if the user input doesn’t match the necessary format.</w:t>
-      </w:r>
-    </w:p>
-    <w:p>
-      <w:pPr>
-        <w:pStyle w:val="NormalWeb"/>
-        <w:spacing w:before="0" w:beforeAutospacing="0" w:after="0" w:afterAutospacing="0"/>
-      </w:pPr>
-      <w:r>
-        <w:rPr>
-          <w:rFonts w:ascii="Times" w:hAnsi="Times" w:cs="Times"/>
-          <w:color w:val="000000"/>
-        </w:rPr>
-        <w:t>Related Requirements: FR4</w:t>
-      </w:r>
-    </w:p>
-    <w:p>
-      <w:pPr>
-        <w:spacing w:after="240"/>
-      </w:pPr>
-      <w:r>
-        <w:lastRenderedPageBreak/>
-        <w:br/>
-      </w:r>
-    </w:p>
-    <w:p>
-      <w:pPr>
-        <w:pStyle w:val="Heading3"/>
-      </w:pPr>
-      <w:r>
-        <w:rPr>
-          <w:rFonts w:cs="Times"/>
-          <w:color w:val="000000"/>
-          <w:szCs w:val="24"/>
-        </w:rPr>
-        <w:t>FR.4 The software must analyze the user-specified photos to determine a leaf to mildew ratio.</w:t>
-      </w:r>
-    </w:p>
-    <w:p>
-      <w:pPr>
-        <w:pStyle w:val="NormalWeb"/>
-        <w:spacing w:before="0" w:beforeAutospacing="0" w:after="0" w:afterAutospacing="0"/>
-      </w:pPr>
-      <w:r>
-        <w:rPr>
-          <w:rFonts w:ascii="Times" w:hAnsi="Times" w:cs="Times"/>
-          <w:color w:val="000000"/>
-        </w:rPr>
-        <w:t>Source: Dr. Laszlo Kovacs – Customer Meeting</w:t>
-      </w:r>
-    </w:p>
-    <w:p>
-      <w:pPr>
-        <w:pStyle w:val="NormalWeb"/>
-        <w:spacing w:before="0" w:beforeAutospacing="0" w:after="0" w:afterAutospacing="0"/>
-      </w:pPr>
-      <w:r>
-        <w:rPr>
-          <w:rFonts w:ascii="Times" w:hAnsi="Times" w:cs="Times"/>
-          <w:color w:val="000000"/>
-        </w:rPr>
-        <w:t xml:space="preserve">Priority: </w:t>
-      </w:r>
-    </w:p>
-    <w:p>
-      <w:pPr>
-        <w:pStyle w:val="NormalWeb"/>
-        <w:spacing w:before="0" w:beforeAutospacing="0" w:after="0" w:afterAutospacing="0"/>
-      </w:pPr>
-      <w:r>
-        <w:rPr>
-          <w:rFonts w:ascii="Times" w:hAnsi="Times" w:cs="Times"/>
-          <w:color w:val="000000"/>
-        </w:rPr>
-        <w:t>Introduction: Once the images are specified, the software must use image processing tools to analyze the disk.</w:t>
-      </w:r>
-    </w:p>
-    <w:p>
-      <w:pPr>
-        <w:pStyle w:val="NormalWeb"/>
-        <w:spacing w:before="0" w:beforeAutospacing="0" w:after="0" w:afterAutospacing="0"/>
-      </w:pPr>
-      <w:r>
-        <w:rPr>
-          <w:rFonts w:ascii="Times" w:hAnsi="Times" w:cs="Times"/>
-          <w:color w:val="000000"/>
-        </w:rPr>
-        <w:t>Inputs: The photos that the user wishes to analyze.</w:t>
-      </w:r>
-    </w:p>
-    <w:p>
-      <w:pPr>
-        <w:pStyle w:val="NormalWeb"/>
-        <w:spacing w:before="0" w:beforeAutospacing="0" w:after="0" w:afterAutospacing="0"/>
-      </w:pPr>
-      <w:r>
-        <w:rPr>
-          <w:rFonts w:ascii="Times" w:hAnsi="Times" w:cs="Times"/>
-          <w:color w:val="000000"/>
-        </w:rPr>
-        <w:t>Processing: The software will analyze the photos that are specified using OpenCV Image Tools and the Canny Edge Detection Algorithm.</w:t>
-      </w:r>
-    </w:p>
-    <w:p>
-      <w:pPr>
-        <w:pStyle w:val="NormalWeb"/>
-        <w:spacing w:before="0" w:beforeAutospacing="0" w:after="0" w:afterAutospacing="0"/>
-      </w:pPr>
-      <w:r>
-        <w:rPr>
-          <w:rFonts w:ascii="Times" w:hAnsi="Times" w:cs="Times"/>
-          <w:color w:val="000000"/>
-        </w:rPr>
-        <w:t xml:space="preserve">Outputs: The software will return </w:t>
-      </w:r>
-      <w:r>
-        <w:rPr>
-          <w:rFonts w:ascii="Times" w:hAnsi="Times" w:cs="Times"/>
-          <w:color w:val="000000"/>
-        </w:rPr>
-        <w:t>a</w:t>
-      </w:r>
-      <w:r>
-        <w:rPr>
-          <w:rFonts w:ascii="Times" w:hAnsi="Times" w:cs="Times"/>
-          <w:color w:val="000000"/>
-        </w:rPr>
-        <w:t xml:space="preserve"> ratio of mildew to leaf disk ratio back to the user in percentage form.</w:t>
-      </w:r>
-    </w:p>
-    <w:p>
-      <w:pPr>
-        <w:pStyle w:val="NormalWeb"/>
-        <w:spacing w:before="0" w:beforeAutospacing="0" w:after="0" w:afterAutospacing="0"/>
-      </w:pPr>
-      <w:r>
-        <w:rPr>
-          <w:rFonts w:ascii="Times" w:hAnsi="Times" w:cs="Times"/>
-          <w:color w:val="000000"/>
-        </w:rPr>
-        <w:t xml:space="preserve">Error Handling: If the photo is of a non-suitable quality, then an error will be displayed asking for an image of higher quality. If the analysis is taking too long, then an error message will be displayed asking the user to retry the upload. </w:t>
-      </w:r>
-    </w:p>
-    <w:p>
-      <w:pPr>
-        <w:pStyle w:val="NormalWeb"/>
-        <w:spacing w:before="0" w:beforeAutospacing="0" w:after="0" w:afterAutospacing="0"/>
-      </w:pPr>
-      <w:r>
-        <w:rPr>
-          <w:rFonts w:ascii="Times" w:hAnsi="Times" w:cs="Times"/>
-          <w:color w:val="000000"/>
-        </w:rPr>
-        <w:t>Related Requirements: FR1, FR2, FR3, NFR1, NFR2</w:t>
-      </w:r>
-    </w:p>
-    <w:p>
-      <w:pPr>
-        <w:spacing w:after="240"/>
-      </w:pPr>
-    </w:p>
-    <w:p>
-      <w:pPr>
-        <w:pStyle w:val="Heading3"/>
-      </w:pPr>
-      <w:r>
-        <w:rPr>
-          <w:rFonts w:cs="Times"/>
-          <w:color w:val="000000"/>
-          <w:szCs w:val="24"/>
-        </w:rPr>
-        <w:t>FR.5 The software must export results from the analysis process to spreadsheet form.</w:t>
-      </w:r>
-    </w:p>
-    <w:p>
-      <w:pPr>
-        <w:pStyle w:val="NormalWeb"/>
-        <w:spacing w:before="0" w:beforeAutospacing="0" w:after="0" w:afterAutospacing="0"/>
-      </w:pPr>
-      <w:r>
-        <w:rPr>
-          <w:rFonts w:ascii="Times" w:hAnsi="Times" w:cs="Times"/>
-          <w:color w:val="000000"/>
-        </w:rPr>
-        <w:t>Source: Dr. Laszlo Kovacs – Customer Meeting</w:t>
-      </w:r>
-    </w:p>
-    <w:p>
-      <w:pPr>
-        <w:pStyle w:val="NormalWeb"/>
-        <w:spacing w:before="0" w:beforeAutospacing="0" w:after="0" w:afterAutospacing="0"/>
-      </w:pPr>
-      <w:r>
-        <w:rPr>
-          <w:rFonts w:ascii="Times" w:hAnsi="Times" w:cs="Times"/>
-          <w:color w:val="000000"/>
-        </w:rPr>
-        <w:t xml:space="preserve">Priority: </w:t>
-      </w:r>
-    </w:p>
-    <w:p>
-      <w:pPr>
-        <w:pStyle w:val="NormalWeb"/>
-        <w:spacing w:before="0" w:beforeAutospacing="0" w:after="0" w:afterAutospacing="0"/>
-      </w:pPr>
-      <w:r>
-        <w:rPr>
-          <w:rFonts w:ascii="Times" w:hAnsi="Times" w:cs="Times"/>
-          <w:color w:val="000000"/>
-        </w:rPr>
-        <w:t>Introduction: The system will write the results from analysis to a file.</w:t>
-      </w:r>
-    </w:p>
-    <w:p>
-      <w:pPr>
-        <w:pStyle w:val="NormalWeb"/>
-        <w:spacing w:before="0" w:beforeAutospacing="0" w:after="0" w:afterAutospacing="0"/>
-      </w:pPr>
-      <w:r>
-        <w:rPr>
-          <w:rFonts w:ascii="Times" w:hAnsi="Times" w:cs="Times"/>
-          <w:color w:val="000000"/>
-        </w:rPr>
-        <w:t>Inputs: The results of the analysis of the photos specified.</w:t>
-      </w:r>
-    </w:p>
-    <w:p>
-      <w:pPr>
-        <w:pStyle w:val="NormalWeb"/>
-        <w:spacing w:before="0" w:beforeAutospacing="0" w:after="0" w:afterAutospacing="0"/>
-      </w:pPr>
-      <w:r>
-        <w:rPr>
-          <w:rFonts w:ascii="Times" w:hAnsi="Times" w:cs="Times"/>
-          <w:color w:val="000000"/>
-        </w:rPr>
-        <w:t>Processing: Each result will be written to the output file by the system.</w:t>
-      </w:r>
-    </w:p>
-    <w:p>
-      <w:pPr>
-        <w:pStyle w:val="NormalWeb"/>
-        <w:spacing w:before="0" w:beforeAutospacing="0" w:after="0" w:afterAutospacing="0"/>
-      </w:pPr>
-      <w:r>
-        <w:rPr>
-          <w:rFonts w:ascii="Times" w:hAnsi="Times" w:cs="Times"/>
-          <w:color w:val="000000"/>
-        </w:rPr>
-        <w:t>Outputs: The software will output a file containing plant number, sample number, and percentage of mildew identified for each image in each tray with the .csv or .xls extension.</w:t>
-      </w:r>
-    </w:p>
-    <w:p>
-      <w:pPr>
-        <w:pStyle w:val="NormalWeb"/>
-        <w:spacing w:before="0" w:beforeAutospacing="0" w:after="0" w:afterAutospacing="0"/>
-      </w:pPr>
-      <w:r>
-        <w:rPr>
-          <w:rFonts w:ascii="Times" w:hAnsi="Times" w:cs="Times"/>
-          <w:color w:val="000000"/>
-        </w:rPr>
-        <w:t>Error Handling: If writing to the output file is unsuccessful, then an error will be returned to the user.</w:t>
-      </w:r>
-    </w:p>
-    <w:p>
-      <w:pPr>
-        <w:pStyle w:val="NormalWeb"/>
-        <w:spacing w:before="0" w:beforeAutospacing="0" w:after="0" w:afterAutospacing="0"/>
-      </w:pPr>
-      <w:r>
-        <w:rPr>
-          <w:rFonts w:ascii="Times" w:hAnsi="Times" w:cs="Times"/>
-          <w:color w:val="000000"/>
-        </w:rPr>
-        <w:t>Related Requirements: FR4, NFR2</w:t>
-      </w:r>
-    </w:p>
-    <w:p/>
-    <w:p>
-      <w:pPr>
-        <w:pStyle w:val="Heading2"/>
-      </w:pPr>
-      <w:r>
-        <w:rPr>
-          <w:rFonts w:cs="Times"/>
-          <w:color w:val="000000"/>
-          <w:szCs w:val="28"/>
-        </w:rPr>
-        <w:t>3.2 Non-Functional Requirements</w:t>
-      </w:r>
-    </w:p>
-    <w:p>
-      <w:pPr>
-        <w:pStyle w:val="Heading3"/>
-      </w:pPr>
-      <w:r>
-        <w:rPr>
-          <w:rFonts w:cs="Times"/>
-          <w:color w:val="000000"/>
-          <w:szCs w:val="24"/>
-        </w:rPr>
-        <w:t>NFR.1 Each individual picture must be processed within 1 second</w:t>
-      </w:r>
-    </w:p>
-    <w:p>
-      <w:pPr>
-        <w:pStyle w:val="NormalWeb"/>
-        <w:spacing w:before="0" w:beforeAutospacing="0" w:after="0" w:afterAutospacing="0"/>
-      </w:pPr>
-      <w:r>
-        <w:rPr>
-          <w:rFonts w:ascii="Times" w:hAnsi="Times" w:cs="Times"/>
-          <w:color w:val="000000"/>
-        </w:rPr>
-        <w:t>Source: Team Decision</w:t>
-      </w:r>
-    </w:p>
-    <w:p>
-      <w:pPr>
-        <w:pStyle w:val="NormalWeb"/>
-        <w:spacing w:before="0" w:beforeAutospacing="0" w:after="0" w:afterAutospacing="0"/>
-      </w:pPr>
-      <w:r>
-        <w:rPr>
-          <w:rFonts w:ascii="Times" w:hAnsi="Times" w:cs="Times"/>
-          <w:color w:val="000000"/>
-        </w:rPr>
-        <w:t xml:space="preserve">Priority: </w:t>
-      </w:r>
-    </w:p>
-    <w:p>
-      <w:pPr>
-        <w:pStyle w:val="NormalWeb"/>
-        <w:spacing w:before="0" w:beforeAutospacing="0" w:after="0" w:afterAutospacing="0"/>
-      </w:pPr>
-      <w:r>
-        <w:rPr>
-          <w:rFonts w:ascii="Times" w:hAnsi="Times" w:cs="Times"/>
-          <w:color w:val="000000"/>
-        </w:rPr>
-        <w:t>Introduction: The image processor will be able to determine the percent of mildew on the grapevine leaves in each individual pictures. This will occur within no longer than 1 second depending on the size of the photo. This must be accurate for 95% of the imported photos.</w:t>
-      </w:r>
-    </w:p>
-    <w:p>
-      <w:pPr>
-        <w:pStyle w:val="NormalWeb"/>
-        <w:spacing w:before="0" w:beforeAutospacing="0" w:after="0" w:afterAutospacing="0"/>
-      </w:pPr>
-      <w:r>
-        <w:rPr>
-          <w:rFonts w:ascii="Times" w:hAnsi="Times" w:cs="Times"/>
-          <w:color w:val="000000"/>
-        </w:rPr>
-        <w:t xml:space="preserve">Inputs: digital images of types (.jpg or .png or </w:t>
-      </w:r>
-      <w:r>
-        <w:rPr>
-          <w:rFonts w:ascii="Times" w:hAnsi="Times" w:cs="Times"/>
-          <w:color w:val="000000"/>
-        </w:rPr>
-        <w:t>.tif/</w:t>
-      </w:r>
-      <w:r>
-        <w:rPr>
-          <w:rFonts w:ascii="Times" w:hAnsi="Times" w:cs="Times"/>
-          <w:color w:val="000000"/>
-        </w:rPr>
-        <w:t>.tiff) or a folder containing the trays taken from the sample</w:t>
-      </w:r>
-    </w:p>
-    <w:p>
-      <w:pPr>
-        <w:pStyle w:val="NormalWeb"/>
-        <w:spacing w:before="0" w:beforeAutospacing="0" w:after="0" w:afterAutospacing="0"/>
-      </w:pPr>
-      <w:r>
-        <w:rPr>
-          <w:rFonts w:ascii="Times" w:hAnsi="Times" w:cs="Times"/>
-          <w:color w:val="000000"/>
-        </w:rPr>
-        <w:t xml:space="preserve">Processing: Each photo shall take no longer than 1 seconds </w:t>
-      </w:r>
-    </w:p>
-    <w:p>
-      <w:pPr>
-        <w:pStyle w:val="NormalWeb"/>
-        <w:spacing w:before="0" w:beforeAutospacing="0" w:after="0" w:afterAutospacing="0"/>
-      </w:pPr>
-      <w:r>
-        <w:rPr>
-          <w:rFonts w:ascii="Times" w:hAnsi="Times" w:cs="Times"/>
-          <w:color w:val="000000"/>
-        </w:rPr>
-        <w:t>Outputs: mildew percentage, tray name, sample name</w:t>
-      </w:r>
-    </w:p>
-    <w:p>
-      <w:pPr>
-        <w:pStyle w:val="NormalWeb"/>
-        <w:spacing w:before="0" w:beforeAutospacing="0" w:after="0" w:afterAutospacing="0"/>
-      </w:pPr>
-      <w:r>
-        <w:rPr>
-          <w:rFonts w:ascii="Times" w:hAnsi="Times" w:cs="Times"/>
-          <w:color w:val="000000"/>
-        </w:rPr>
-        <w:t>Error Handling: If the image is unable to be processed, an error will be thrown to the user.</w:t>
-      </w:r>
-    </w:p>
-    <w:p>
-      <w:pPr>
-        <w:pStyle w:val="NormalWeb"/>
-        <w:spacing w:before="0" w:beforeAutospacing="0" w:after="0" w:afterAutospacing="0"/>
-      </w:pPr>
-      <w:r>
-        <w:rPr>
-          <w:rFonts w:ascii="Times" w:hAnsi="Times" w:cs="Times"/>
-          <w:color w:val="000000"/>
-        </w:rPr>
-        <w:t>Related Requirements: FR4, FR5</w:t>
-      </w:r>
-    </w:p>
-    <w:p/>
-    <w:p>
-      <w:pPr>
-        <w:pStyle w:val="Heading3"/>
-      </w:pPr>
-      <w:r>
-        <w:rPr>
-          <w:rFonts w:cs="Times"/>
-          <w:color w:val="000000"/>
-          <w:szCs w:val="24"/>
-        </w:rPr>
-        <w:t>NFR.2 Growth rates for the mildew shall be determined with no less than a 98% accuracy rate</w:t>
-      </w:r>
-    </w:p>
-    <w:p>
-      <w:pPr>
-        <w:pStyle w:val="NormalWeb"/>
-        <w:spacing w:before="0" w:beforeAutospacing="0" w:after="0" w:afterAutospacing="0"/>
-      </w:pPr>
-      <w:r>
-        <w:rPr>
-          <w:rFonts w:ascii="Times" w:hAnsi="Times" w:cs="Times"/>
-          <w:color w:val="000000"/>
-        </w:rPr>
-        <w:t>Source: Team Decision</w:t>
-      </w:r>
-    </w:p>
-    <w:p>
-      <w:pPr>
-        <w:pStyle w:val="NormalWeb"/>
-        <w:spacing w:before="0" w:beforeAutospacing="0" w:after="0" w:afterAutospacing="0"/>
-      </w:pPr>
-      <w:r>
-        <w:rPr>
-          <w:rFonts w:ascii="Times" w:hAnsi="Times" w:cs="Times"/>
-          <w:color w:val="000000"/>
-        </w:rPr>
-        <w:t xml:space="preserve">Priority: </w:t>
-      </w:r>
-    </w:p>
-    <w:p>
-      <w:pPr>
-        <w:pStyle w:val="NormalWeb"/>
-        <w:spacing w:before="0" w:beforeAutospacing="0" w:after="0" w:afterAutospacing="0"/>
-      </w:pPr>
-      <w:r>
-        <w:rPr>
-          <w:rFonts w:ascii="Times" w:hAnsi="Times" w:cs="Times"/>
-          <w:color w:val="000000"/>
-        </w:rPr>
-        <w:t>Introduction: After analyzing all the images, we can determine the rate of the mildew growth per image with no less than a 98% accuracy rate.</w:t>
-      </w:r>
-    </w:p>
-    <w:p>
-      <w:pPr>
-        <w:pStyle w:val="NormalWeb"/>
-        <w:spacing w:before="0" w:beforeAutospacing="0" w:after="0" w:afterAutospacing="0"/>
-      </w:pPr>
-      <w:r>
-        <w:rPr>
-          <w:rFonts w:ascii="Times" w:hAnsi="Times" w:cs="Times"/>
-          <w:color w:val="000000"/>
-        </w:rPr>
-        <w:t>Inputs: Images (allowed formats: .jpg or .png or .tif/tiff) taken from the specified tray folder within the specified date folder.</w:t>
-      </w:r>
-    </w:p>
-    <w:p>
-      <w:pPr>
-        <w:pStyle w:val="NormalWeb"/>
-        <w:spacing w:before="0" w:beforeAutospacing="0" w:after="0" w:afterAutospacing="0"/>
-      </w:pPr>
-      <w:r>
-        <w:rPr>
-          <w:rFonts w:ascii="Times" w:hAnsi="Times" w:cs="Times"/>
-          <w:color w:val="000000"/>
-        </w:rPr>
-        <w:t>Processing: This calculation should take no longer than the one second allowed per photo.</w:t>
-      </w:r>
-    </w:p>
-    <w:p>
-      <w:pPr>
-        <w:pStyle w:val="NormalWeb"/>
-        <w:spacing w:before="0" w:beforeAutospacing="0" w:after="0" w:afterAutospacing="0"/>
-      </w:pPr>
-      <w:r>
-        <w:rPr>
-          <w:rFonts w:ascii="Times" w:hAnsi="Times" w:cs="Times"/>
-          <w:color w:val="000000"/>
-        </w:rPr>
-        <w:t>Outputs: A message specifying the percentage of growth per tray.</w:t>
-      </w:r>
-    </w:p>
-    <w:p>
-      <w:pPr>
-        <w:pStyle w:val="NormalWeb"/>
-        <w:spacing w:before="0" w:beforeAutospacing="0" w:after="0" w:afterAutospacing="0"/>
-      </w:pPr>
-      <w:r>
-        <w:rPr>
-          <w:rFonts w:ascii="Times" w:hAnsi="Times" w:cs="Times"/>
-          <w:color w:val="000000"/>
-        </w:rPr>
-        <w:t>Error Handling: If the percentage of mildew growth cannot be determined, the user will be informed.</w:t>
-      </w:r>
-    </w:p>
-    <w:p>
-      <w:pPr>
-        <w:pStyle w:val="NormalWeb"/>
-        <w:spacing w:before="0" w:beforeAutospacing="0" w:after="0" w:afterAutospacing="0"/>
-      </w:pPr>
-      <w:r>
-        <w:rPr>
-          <w:rFonts w:ascii="Times" w:hAnsi="Times" w:cs="Times"/>
-          <w:color w:val="000000"/>
-        </w:rPr>
-        <w:t>Related Requirements: FR4, FR5</w:t>
-      </w:r>
-    </w:p>
-    <w:p/>
-    <w:p>
-      <w:pPr>
-        <w:pStyle w:val="Heading3"/>
-      </w:pPr>
-      <w:r>
-        <w:rPr>
-          <w:rFonts w:cs="Times"/>
-          <w:color w:val="000000"/>
-          <w:szCs w:val="24"/>
-        </w:rPr>
-        <w:t>NFR.3 Up to 8 photos may be uploaded simultaneously.</w:t>
-      </w:r>
-    </w:p>
-    <w:p>
-      <w:pPr>
-        <w:pStyle w:val="NormalWeb"/>
-        <w:spacing w:before="0" w:beforeAutospacing="0" w:after="0" w:afterAutospacing="0"/>
-      </w:pPr>
-      <w:r>
-        <w:rPr>
-          <w:rFonts w:ascii="Times" w:hAnsi="Times" w:cs="Times"/>
-          <w:color w:val="000000"/>
-        </w:rPr>
-        <w:t>Source: Team Decision</w:t>
-      </w:r>
-    </w:p>
-    <w:p>
-      <w:pPr>
-        <w:pStyle w:val="NormalWeb"/>
-        <w:spacing w:before="0" w:beforeAutospacing="0" w:after="0" w:afterAutospacing="0"/>
-      </w:pPr>
-      <w:r>
-        <w:rPr>
-          <w:rFonts w:ascii="Times" w:hAnsi="Times" w:cs="Times"/>
-          <w:color w:val="000000"/>
-        </w:rPr>
-        <w:t xml:space="preserve">Priority: </w:t>
-      </w:r>
-    </w:p>
-    <w:p>
-      <w:pPr>
-        <w:pStyle w:val="NormalWeb"/>
-        <w:spacing w:before="0" w:beforeAutospacing="0" w:after="0" w:afterAutospacing="0"/>
-      </w:pPr>
-      <w:r>
-        <w:rPr>
-          <w:rFonts w:ascii="Times" w:hAnsi="Times" w:cs="Times"/>
-          <w:color w:val="000000"/>
-        </w:rPr>
-        <w:t>Introduction: Once the images are specified, the software must analyze all photos using a multithreading process.</w:t>
-      </w:r>
-    </w:p>
-    <w:p>
-      <w:pPr>
-        <w:pStyle w:val="NormalWeb"/>
-        <w:spacing w:before="0" w:beforeAutospacing="0" w:after="0" w:afterAutospacing="0"/>
-      </w:pPr>
-      <w:r>
-        <w:rPr>
-          <w:rFonts w:ascii="Times" w:hAnsi="Times" w:cs="Times"/>
-          <w:color w:val="000000"/>
-        </w:rPr>
-        <w:t xml:space="preserve">Inputs: A set </w:t>
-      </w:r>
-      <w:r>
-        <w:rPr>
-          <w:rFonts w:ascii="Times" w:hAnsi="Times" w:cs="Times"/>
-          <w:color w:val="000000"/>
-        </w:rPr>
-        <w:t>of photos</w:t>
-      </w:r>
-      <w:r>
-        <w:rPr>
-          <w:rFonts w:ascii="Times" w:hAnsi="Times" w:cs="Times"/>
-          <w:color w:val="000000"/>
-        </w:rPr>
-        <w:t xml:space="preserve"> that the user wishes to analyze</w:t>
-      </w:r>
-    </w:p>
-    <w:p>
-      <w:pPr>
-        <w:pStyle w:val="NormalWeb"/>
-        <w:spacing w:before="0" w:beforeAutospacing="0" w:after="0" w:afterAutospacing="0"/>
-      </w:pPr>
-      <w:r>
-        <w:rPr>
-          <w:rFonts w:ascii="Times" w:hAnsi="Times" w:cs="Times"/>
-          <w:color w:val="000000"/>
-        </w:rPr>
-        <w:t>Processing: The software will analyze the photos that are specified for OpenCV image tools and multithreading.</w:t>
-      </w:r>
-    </w:p>
-    <w:p>
-      <w:pPr>
-        <w:pStyle w:val="NormalWeb"/>
-        <w:spacing w:before="0" w:beforeAutospacing="0" w:after="0" w:afterAutospacing="0"/>
-      </w:pPr>
-      <w:r>
-        <w:rPr>
-          <w:rFonts w:ascii="Times" w:hAnsi="Times" w:cs="Times"/>
-          <w:color w:val="000000"/>
-        </w:rPr>
-        <w:t>Outputs: The software will return a ratio of mildew to leaf disk for all eight photos at the same time.</w:t>
-      </w:r>
-    </w:p>
-    <w:p>
-      <w:pPr>
-        <w:pStyle w:val="NormalWeb"/>
-        <w:spacing w:before="0" w:beforeAutospacing="0" w:after="0" w:afterAutospacing="0"/>
-      </w:pPr>
-      <w:r>
-        <w:rPr>
-          <w:rFonts w:ascii="Times" w:hAnsi="Times" w:cs="Times"/>
-          <w:color w:val="000000"/>
-        </w:rPr>
-        <w:t xml:space="preserve">Error Handling: If the photo is of a non-suitable quality, then an error will be displayed asking for an image of higher quality. If the analysis is taking too long, then an error message will be displayed. </w:t>
-      </w:r>
-    </w:p>
-    <w:p>
-      <w:pPr>
-        <w:pStyle w:val="NormalWeb"/>
-        <w:spacing w:before="0" w:beforeAutospacing="0" w:after="0" w:afterAutospacing="0"/>
-      </w:pPr>
-      <w:r>
-        <w:rPr>
-          <w:rFonts w:ascii="Times" w:hAnsi="Times" w:cs="Times"/>
-          <w:color w:val="000000"/>
-        </w:rPr>
-        <w:t>Related Requirements: FR4, FR5</w:t>
-      </w:r>
-    </w:p>
-    <w:p>
-      <w:pPr>
-        <w:pStyle w:val="Heading2"/>
-      </w:pPr>
-      <w:r>
-        <w:rPr>
-          <w:rFonts w:cs="Times"/>
-          <w:color w:val="000000"/>
-          <w:szCs w:val="28"/>
-        </w:rPr>
-        <w:t>3.3 Design Constraints</w:t>
-      </w:r>
-    </w:p>
-    <w:p>
-      <w:pPr>
-        <w:pStyle w:val="Heading3"/>
-      </w:pPr>
-      <w:r>
-        <w:rPr>
-          <w:rFonts w:cs="Times"/>
-          <w:color w:val="000000"/>
-          <w:szCs w:val="24"/>
-        </w:rPr>
         <w:t>3.3.1 Time</w:t>
       </w:r>
+      <w:bookmarkEnd w:id="26"/>
     </w:p>
     <w:p>
       <w:pPr>
@@ -4155,6 +4071,7 @@
       <w:pPr>
         <w:pStyle w:val="Heading3"/>
       </w:pPr>
+      <w:bookmarkStart w:id="27" w:name="_Toc965542"/>
       <w:r>
         <w:rPr>
           <w:rFonts w:cs="Times"/>
@@ -4163,6 +4080,7 @@
         </w:rPr>
         <w:t>3.3.2 Cost</w:t>
       </w:r>
+      <w:bookmarkEnd w:id="27"/>
     </w:p>
     <w:p>
       <w:pPr>
@@ -4181,6 +4099,7 @@
       <w:pPr>
         <w:pStyle w:val="Heading3"/>
       </w:pPr>
+      <w:bookmarkStart w:id="28" w:name="_Toc965543"/>
       <w:r>
         <w:rPr>
           <w:rFonts w:cs="Times"/>
@@ -4189,6 +4108,7 @@
         </w:rPr>
         <w:t>3.3.3 Operating System</w:t>
       </w:r>
+      <w:bookmarkEnd w:id="28"/>
     </w:p>
     <w:p>
       <w:pPr>
@@ -4208,6 +4128,7 @@
       <w:pPr>
         <w:pStyle w:val="Heading2"/>
       </w:pPr>
+      <w:bookmarkStart w:id="29" w:name="_Toc965544"/>
       <w:r>
         <w:rPr>
           <w:rFonts w:cs="Times"/>
@@ -4215,27 +4136,63 @@
           <w:szCs w:val="28"/>
         </w:rPr>
         <w:lastRenderedPageBreak/>
-        <w:t>3.4 External Interface Requirements</w:t>
-      </w:r>
+        <w:t>3.</w:t>
+      </w:r>
+      <w:r>
+        <w:rPr>
+          <w:rFonts w:cs="Times"/>
+          <w:color w:val="000000"/>
+          <w:szCs w:val="28"/>
+        </w:rPr>
+        <w:t>4</w:t>
+      </w:r>
+      <w:r>
+        <w:rPr>
+          <w:rFonts w:cs="Times"/>
+          <w:color w:val="000000"/>
+          <w:szCs w:val="28"/>
+        </w:rPr>
+        <w:t xml:space="preserve"> External Interface Requirements</w:t>
+      </w:r>
+      <w:bookmarkEnd w:id="29"/>
     </w:p>
     <w:p>
       <w:pPr>
         <w:pStyle w:val="Heading3"/>
       </w:pPr>
+      <w:bookmarkStart w:id="30" w:name="_Toc965545"/>
       <w:r>
         <w:rPr>
           <w:rFonts w:cs="Times"/>
           <w:color w:val="000000"/>
           <w:szCs w:val="24"/>
         </w:rPr>
-        <w:t>3.4.1 User Interfaces</w:t>
-      </w:r>
+        <w:t>3.</w:t>
+      </w:r>
+      <w:r>
+        <w:rPr>
+          <w:rFonts w:cs="Times"/>
+          <w:color w:val="000000"/>
+          <w:szCs w:val="24"/>
+        </w:rPr>
+        <w:t>4</w:t>
+      </w:r>
+      <w:r>
+        <w:rPr>
+          <w:rFonts w:cs="Times"/>
+          <w:color w:val="000000"/>
+          <w:szCs w:val="24"/>
+        </w:rPr>
+        <w:t>.1 User Interfaces</w:t>
+      </w:r>
+      <w:bookmarkEnd w:id="30"/>
     </w:p>
     <w:p>
       <w:pPr>
         <w:pStyle w:val="Heading3"/>
         <w:spacing w:before="280" w:after="80"/>
       </w:pPr>
+      <w:bookmarkStart w:id="31" w:name="_Toc965546"/>
       <w:r>
         <w:rPr>
           <w:rFonts w:cs="Times"/>
@@ -4245,6 +4202,7 @@
         </w:rPr>
         <w:t>EIR.1 The GUI must allow a user to create a new spreadsheet</w:t>
       </w:r>
+      <w:bookmarkEnd w:id="31"/>
     </w:p>
     <w:p>
       <w:pPr>
@@ -4355,6 +4313,7 @@
         <w:pStyle w:val="Heading3"/>
         <w:spacing w:before="280" w:after="80"/>
       </w:pPr>
+      <w:bookmarkStart w:id="32" w:name="_Toc965547"/>
       <w:r>
         <w:rPr>
           <w:rFonts w:cs="Times"/>
@@ -4364,6 +4323,7 @@
         </w:rPr>
         <w:t>EIR.2 The GUI must allow a user to open an existing spreadsheet</w:t>
       </w:r>
+      <w:bookmarkEnd w:id="32"/>
     </w:p>
     <w:p>
       <w:pPr>
@@ -4495,6 +4455,7 @@
         <w:pStyle w:val="Heading3"/>
         <w:spacing w:before="280" w:after="80"/>
       </w:pPr>
+      <w:bookmarkStart w:id="33" w:name="_Toc965548"/>
       <w:r>
         <w:rPr>
           <w:rFonts w:cs="Times"/>
@@ -4522,6 +4483,7 @@
         </w:rPr>
         <w:t>.</w:t>
       </w:r>
+      <w:bookmarkEnd w:id="33"/>
     </w:p>
     <w:p>
       <w:pPr>
@@ -4632,6 +4594,7 @@
         <w:pStyle w:val="Heading3"/>
         <w:spacing w:before="280" w:after="80"/>
       </w:pPr>
+      <w:bookmarkStart w:id="34" w:name="_Toc965549"/>
       <w:r>
         <w:rPr>
           <w:rFonts w:cs="Times"/>
@@ -4641,6 +4604,7 @@
         </w:rPr>
         <w:t>EIR.4 The GUI fields must support use of the “-“ operator to select a range of values.</w:t>
       </w:r>
+      <w:bookmarkEnd w:id="34"/>
     </w:p>
     <w:p>
       <w:pPr>
@@ -4739,6 +4703,7 @@
         <w:pStyle w:val="Heading3"/>
         <w:spacing w:before="280" w:after="80"/>
       </w:pPr>
+      <w:bookmarkStart w:id="35" w:name="_Toc965550"/>
       <w:r>
         <w:rPr>
           <w:rFonts w:cs="Times"/>
@@ -4748,6 +4713,7 @@
         </w:rPr>
         <w:t>EIR.5 The GUI fields must support use of the “,“ operator to select a list of values.</w:t>
       </w:r>
+      <w:bookmarkEnd w:id="35"/>
     </w:p>
     <w:p>
       <w:pPr>
@@ -4846,6 +4812,7 @@
         <w:pStyle w:val="Heading3"/>
         <w:spacing w:before="280" w:after="80"/>
       </w:pPr>
+      <w:bookmarkStart w:id="36" w:name="_Toc965551"/>
       <w:r>
         <w:rPr>
           <w:rFonts w:cs="Times"/>
@@ -4873,6 +4840,7 @@
         </w:rPr>
         <w:t xml:space="preserve"> once the upload button is clicked</w:t>
       </w:r>
+      <w:bookmarkEnd w:id="36"/>
     </w:p>
     <w:p>
       <w:pPr>
@@ -4946,8 +4914,6 @@
         </w:rPr>
         <w:t>None</w:t>
       </w:r>
-      <w:bookmarkStart w:id="2" w:name="_GoBack"/>
-      <w:bookmarkEnd w:id="2"/>
     </w:p>
     <w:p>
       <w:pPr>
@@ -4997,114 +4963,33 @@
     </w:p>
     <w:p>
       <w:pPr>
-        <w:spacing w:after="240"/>
-      </w:pPr>
+        <w:pStyle w:val="Heading1"/>
+      </w:pPr>
+      <w:bookmarkStart w:id="37" w:name="_Toc965552"/>
+      <w:r>
+        <w:rPr>
+          <w:rFonts w:cs="Times"/>
+          <w:color w:val="000000"/>
+          <w:szCs w:val="32"/>
+        </w:rPr>
+        <w:t>4. Change Management Process</w:t>
+      </w:r>
+      <w:bookmarkEnd w:id="37"/>
     </w:p>
     <w:p>
       <w:pPr>
         <w:pStyle w:val="Heading3"/>
       </w:pPr>
+      <w:bookmarkStart w:id="38" w:name="_Toc965553"/>
       <w:r>
         <w:rPr>
           <w:rFonts w:cs="Times"/>
           <w:color w:val="000000"/>
           <w:szCs w:val="24"/>
         </w:rPr>
-        <w:t>3.4.2 Hardware Interfaces</w:t>
-      </w:r>
-    </w:p>
-    <w:p>
-      <w:pPr>
-        <w:pStyle w:val="NormalWeb"/>
-        <w:spacing w:before="0" w:beforeAutospacing="0" w:after="0" w:afterAutospacing="0"/>
-      </w:pPr>
-      <w:r>
-        <w:rPr>
-          <w:rFonts w:ascii="Times" w:hAnsi="Times" w:cs="Times"/>
-          <w:color w:val="000000"/>
-        </w:rPr>
-        <w:t>None.</w:t>
-      </w:r>
-    </w:p>
-    <w:p>
-      <w:pPr>
-        <w:pStyle w:val="Heading2"/>
-      </w:pPr>
-      <w:r>
-        <w:rPr>
-          <w:rFonts w:cs="Times"/>
-          <w:color w:val="000000"/>
-          <w:szCs w:val="28"/>
-        </w:rPr>
-        <w:t>3.5 Logical Database Requirements</w:t>
-      </w:r>
-    </w:p>
-    <w:p>
-      <w:pPr>
-        <w:pStyle w:val="Heading3"/>
-      </w:pPr>
-      <w:r>
-        <w:rPr>
-          <w:rFonts w:cs="Times"/>
-          <w:b w:val="0"/>
-          <w:bCs/>
-          <w:color w:val="000000"/>
-          <w:szCs w:val="24"/>
-        </w:rPr>
-        <w:t>None</w:t>
-      </w:r>
-    </w:p>
-    <w:p>
-      <w:pPr>
-        <w:pStyle w:val="Heading2"/>
-      </w:pPr>
-      <w:r>
-        <w:rPr>
-          <w:rFonts w:cs="Times"/>
-          <w:color w:val="000000"/>
-          <w:szCs w:val="28"/>
-        </w:rPr>
-        <w:t>3.6 Other Requirements</w:t>
-      </w:r>
-    </w:p>
-    <w:p>
-      <w:pPr>
-        <w:pStyle w:val="NormalWeb"/>
-        <w:spacing w:before="0" w:beforeAutospacing="0" w:after="0" w:afterAutospacing="0"/>
-      </w:pPr>
-      <w:r>
-        <w:rPr>
-          <w:rFonts w:ascii="Times" w:hAnsi="Times" w:cs="Times"/>
-          <w:color w:val="000000"/>
-        </w:rPr>
-        <w:t>None</w:t>
-      </w:r>
-    </w:p>
-    <w:p>
-      <w:pPr>
-        <w:pStyle w:val="Heading1"/>
-      </w:pPr>
-      <w:r>
-        <w:rPr>
-          <w:rFonts w:cs="Times"/>
-          <w:color w:val="000000"/>
-          <w:szCs w:val="32"/>
-        </w:rPr>
-        <w:t>4. Change Management Process</w:t>
-      </w:r>
-    </w:p>
-    <w:p>
-      <w:pPr>
-        <w:pStyle w:val="Heading3"/>
-      </w:pPr>
-      <w:r>
-        <w:rPr>
-          <w:rFonts w:cs="Times"/>
-          <w:color w:val="000000"/>
-          <w:szCs w:val="24"/>
-        </w:rPr>
         <w:t>4.1 Update Process</w:t>
       </w:r>
+      <w:bookmarkEnd w:id="38"/>
     </w:p>
     <w:p/>
     <w:p>
@@ -5148,36 +5033,15 @@
           <w:rFonts w:ascii="Times" w:hAnsi="Times" w:cs="Times"/>
           <w:color w:val="000000"/>
         </w:rPr>
+        <w:t xml:space="preserve">Then, the 6 developers would need to discuss the ramifications of the change, detailed in the change request form, via Discord or in person. Every participant gets 1 minute for discussion. During their allotted time slot, each person will list their view of the pros and cons of the change and its effect on our current and projected tasks. After discussion has taken place, the team will come together and decide whether the change can be implemented. The maximum amount of time for these meetings will be 30 minutes. If the change is approved by the team, it then will go to Dr. Iqbal and Dr. Kovacs for final approval. Once an approval is returned by Dr. Iqbal and Dr. Kovacs, this document will be updated and sent back to the stakeholders to make sure these changes are indeed what was requested. Upon finalizing of the changes, the changes will be documented. However, if the change is not approved by the team, the team will draft a change they feel can be implemented based off the original request. This new change will then be sent to </w:t>
+      </w:r>
+      <w:r>
+        <w:rPr>
+          <w:rFonts w:ascii="Times" w:hAnsi="Times" w:cs="Times"/>
+          <w:color w:val="000000"/>
+        </w:rPr>
         <w:lastRenderedPageBreak/>
-        <w:t>Then, the 6 developers would need to discuss the ramifications of the change, detailed in the change request form, via Discord or in person. Every participant gets 1 minute for discussion. During their allotted time slot, each person will list their view of the pros and cons of the change and its effect on our current and projected tasks. After discussion has taken place, the team will come together and decide whether the change can be implemented. The maximum amount of time for these meetings will be 30 minutes. If the change is approved by the team, it then will go to Dr. Iqbal and Dr. Kovacs for final approval. Once an approval is returned by Dr. Iqbal and Dr. Kovacs, this document will be updated and sent back to the stakeholders to make sure these changes are indeed what was requested. Upon finalizing of the changes, the changes will be documented. However, if the change is not approved by the team, the team will draft a change they feel can be implemented based off the original request. This new change will then be sent to the stakeholders, Dr. Iqbal and Dr. Kovacs, for approval. Once this request is approved, documentation and implementation will begin.</w:t>
-      </w:r>
-    </w:p>
-    <w:p>
-      <w:pPr>
-        <w:pStyle w:val="Heading1"/>
-        <w:jc w:val="both"/>
-      </w:pPr>
-      <w:r>
-        <w:rPr>
-          <w:rFonts w:cs="Times"/>
-          <w:color w:val="000000"/>
-          <w:szCs w:val="32"/>
-        </w:rPr>
-        <w:t>Appendices</w:t>
-      </w:r>
-    </w:p>
-    <w:p>
-      <w:pPr>
-        <w:pStyle w:val="NormalWeb"/>
-        <w:spacing w:before="0" w:beforeAutospacing="0" w:after="0" w:afterAutospacing="0"/>
-        <w:jc w:val="both"/>
-      </w:pPr>
-      <w:r>
-        <w:rPr>
-          <w:rFonts w:ascii="Times" w:hAnsi="Times" w:cs="Times"/>
-          <w:color w:val="000000"/>
-        </w:rPr>
-        <w:t>None</w:t>
+        <w:t>the stakeholders, Dr. Iqbal and Dr. Kovacs, for approval. Once this request is approved, documentation and implementation will begin.</w:t>
       </w:r>
     </w:p>
     <w:p>
@@ -6938,7 +6802,7 @@
 </file>
 
 <file path=customXml/itemProps1.xml><?xml version="1.0" encoding="utf-8"?>
-<ds:datastoreItem xmlns:ds="http://schemas.openxmlformats.org/officeDocument/2006/customXml" ds:itemID="{AEB75D08-A01B-4935-AE57-C914AD3698FA}">
+<ds:datastoreItem xmlns:ds="http://schemas.openxmlformats.org/officeDocument/2006/customXml" ds:itemID="{09D70DC7-24DA-4690-958C-93BF695E996A}">
   <ds:schemaRefs>
     <ds:schemaRef ds:uri="http://schemas.openxmlformats.org/officeDocument/2006/bibliography"/>
   </ds:schemaRefs>

</xml_diff>